<commit_message>
ik hou van duwen
</commit_message>
<xml_diff>
--- a/Documents/Functional design document.docx
+++ b/Documents/Functional design document.docx
@@ -694,6 +694,128 @@
           </mc:Fallback>
         </mc:AlternateContent>
       </w:r>
+      <w:r>
+        <w:t xml:space="preserve"> </w:t>
+      </w:r>
+    </w:p>
+    <w:p>
+      <w:pPr>
+        <w:rPr>
+          <w:sz w:val="28"/>
+        </w:rPr>
+      </w:pPr>
+    </w:p>
+    <w:p>
+      <w:pPr>
+        <w:rPr>
+          <w:sz w:val="28"/>
+        </w:rPr>
+      </w:pPr>
+      <w:r>
+        <w:rPr>
+          <w:sz w:val="28"/>
+        </w:rPr>
+        <w:t>Name Client:</w:t>
+      </w:r>
+      <w:r>
+        <w:rPr>
+          <w:sz w:val="28"/>
+        </w:rPr>
+        <w:tab/>
+      </w:r>
+      <w:r>
+        <w:rPr>
+          <w:sz w:val="28"/>
+        </w:rPr>
+        <w:tab/>
+      </w:r>
+      <w:r>
+        <w:rPr>
+          <w:sz w:val="28"/>
+        </w:rPr>
+        <w:tab/>
+      </w:r>
+      <w:r>
+        <w:rPr>
+          <w:sz w:val="28"/>
+        </w:rPr>
+        <w:tab/>
+      </w:r>
+      <w:r>
+        <w:rPr>
+          <w:sz w:val="28"/>
+        </w:rPr>
+        <w:tab/>
+      </w:r>
+      <w:r>
+        <w:rPr>
+          <w:sz w:val="28"/>
+        </w:rPr>
+        <w:tab/>
+        <w:t>Name Contractor:</w:t>
+      </w:r>
+    </w:p>
+    <w:p>
+      <w:pPr>
+        <w:rPr>
+          <w:sz w:val="28"/>
+        </w:rPr>
+      </w:pPr>
+      <w:r>
+        <w:rPr>
+          <w:sz w:val="28"/>
+        </w:rPr>
+        <w:t xml:space="preserve">Date: </w:t>
+      </w:r>
+      <w:r>
+        <w:rPr>
+          <w:sz w:val="28"/>
+        </w:rPr>
+        <w:tab/>
+      </w:r>
+      <w:r>
+        <w:rPr>
+          <w:sz w:val="28"/>
+        </w:rPr>
+        <w:tab/>
+      </w:r>
+      <w:r>
+        <w:rPr>
+          <w:sz w:val="28"/>
+        </w:rPr>
+        <w:tab/>
+      </w:r>
+      <w:r>
+        <w:rPr>
+          <w:sz w:val="28"/>
+        </w:rPr>
+        <w:tab/>
+      </w:r>
+      <w:r>
+        <w:rPr>
+          <w:sz w:val="28"/>
+        </w:rPr>
+        <w:tab/>
+      </w:r>
+      <w:r>
+        <w:rPr>
+          <w:sz w:val="28"/>
+        </w:rPr>
+        <w:tab/>
+      </w:r>
+      <w:r>
+        <w:rPr>
+          <w:sz w:val="28"/>
+        </w:rPr>
+        <w:tab/>
+      </w:r>
+      <w:r>
+        <w:rPr>
+          <w:sz w:val="28"/>
+        </w:rPr>
+        <w:tab/>
+        <w:t>Date:</w:t>
+      </w:r>
     </w:p>
     <w:p>
       <w:pPr>
@@ -701,951 +823,51 @@
         <w:ind w:left="0" w:firstLine="0"/>
       </w:pPr>
       <w:r>
+        <w:rPr>
+          <w:sz w:val="28"/>
+        </w:rPr>
+        <w:t>Signature Client:</w:t>
+      </w:r>
+      <w:r>
+        <w:rPr>
+          <w:sz w:val="28"/>
+        </w:rPr>
+        <w:tab/>
+      </w:r>
+      <w:r>
+        <w:rPr>
+          <w:sz w:val="28"/>
+        </w:rPr>
+        <w:tab/>
+      </w:r>
+      <w:r>
+        <w:rPr>
+          <w:sz w:val="28"/>
+        </w:rPr>
+        <w:tab/>
+      </w:r>
+      <w:r>
+        <w:rPr>
+          <w:sz w:val="28"/>
+        </w:rPr>
+        <w:tab/>
+      </w:r>
+      <w:r>
+        <w:rPr>
+          <w:sz w:val="28"/>
+        </w:rPr>
+        <w:tab/>
+      </w:r>
+      <w:r>
+        <w:rPr>
+          <w:sz w:val="28"/>
+        </w:rPr>
+        <w:tab/>
+        <w:t>Signature Contractor:</w:t>
+      </w:r>
+      <w:r>
         <w:br w:type="page"/>
       </w:r>
-    </w:p>
-    <w:p>
-      <w:pPr>
-        <w:spacing w:after="198" w:line="259" w:lineRule="auto"/>
-        <w:ind w:left="-29" w:right="-37" w:firstLine="0"/>
-      </w:pPr>
-    </w:p>
-    <w:p>
-      <w:pPr>
-        <w:ind w:left="-5"/>
-      </w:pPr>
-      <w:r>
-        <w:t>The undersigned declare their agreement with the content of this functional design.</w:t>
-      </w:r>
-      <w:r>
-        <w:rPr>
-          <w:rFonts w:ascii="Consolas" w:eastAsia="Consolas" w:hAnsi="Consolas" w:cs="Consolas"/>
-        </w:rPr>
-        <w:t xml:space="preserve"> </w:t>
-      </w:r>
-    </w:p>
-    <w:p>
-      <w:pPr>
-        <w:spacing w:after="0" w:line="259" w:lineRule="auto"/>
-        <w:ind w:left="0" w:firstLine="0"/>
-      </w:pPr>
-      <w:r>
-        <w:rPr>
-          <w:rFonts w:ascii="Consolas" w:eastAsia="Consolas" w:hAnsi="Consolas" w:cs="Consolas"/>
-        </w:rPr>
-        <w:t xml:space="preserve"> </w:t>
-      </w:r>
-    </w:p>
-    <w:p>
-      <w:pPr>
-        <w:spacing w:after="0" w:line="259" w:lineRule="auto"/>
-        <w:ind w:left="0" w:firstLine="0"/>
-      </w:pPr>
-      <w:r>
-        <w:rPr>
-          <w:rFonts w:ascii="Consolas" w:eastAsia="Consolas" w:hAnsi="Consolas" w:cs="Consolas"/>
-        </w:rPr>
-        <w:t xml:space="preserve"> </w:t>
-      </w:r>
-    </w:p>
-    <w:p>
-      <w:pPr>
-        <w:tabs>
-          <w:tab w:val="center" w:pos="6519"/>
-        </w:tabs>
-        <w:spacing w:after="0" w:line="259" w:lineRule="auto"/>
-        <w:ind w:left="0" w:firstLine="0"/>
-      </w:pPr>
-      <w:r>
-        <w:rPr>
-          <w:rFonts w:ascii="Consolas" w:eastAsia="Consolas" w:hAnsi="Consolas" w:cs="Consolas"/>
-          <w:b/>
-        </w:rPr>
-        <w:t xml:space="preserve">Client </w:t>
-      </w:r>
-      <w:r>
-        <w:rPr>
-          <w:rFonts w:ascii="Consolas" w:eastAsia="Consolas" w:hAnsi="Consolas" w:cs="Consolas"/>
-          <w:b/>
-        </w:rPr>
-        <w:tab/>
-      </w:r>
-      <w:proofErr w:type="spellStart"/>
-      <w:r>
-        <w:rPr>
-          <w:rFonts w:ascii="Consolas" w:eastAsia="Consolas" w:hAnsi="Consolas" w:cs="Consolas"/>
-          <w:b/>
-        </w:rPr>
-        <w:t>Projectmanager</w:t>
-      </w:r>
-      <w:proofErr w:type="spellEnd"/>
-      <w:r>
-        <w:rPr>
-          <w:rFonts w:ascii="Consolas" w:eastAsia="Consolas" w:hAnsi="Consolas" w:cs="Consolas"/>
-          <w:b/>
-        </w:rPr>
-        <w:t xml:space="preserve"> </w:t>
-      </w:r>
-    </w:p>
-    <w:p>
-      <w:pPr>
-        <w:spacing w:after="0" w:line="259" w:lineRule="auto"/>
-        <w:ind w:left="0" w:right="57" w:firstLine="0"/>
-      </w:pPr>
-      <w:r>
-        <w:rPr>
-          <w:rFonts w:ascii="Consolas" w:eastAsia="Consolas" w:hAnsi="Consolas" w:cs="Consolas"/>
-          <w:b/>
-        </w:rPr>
-        <w:t xml:space="preserve"> </w:t>
-      </w:r>
-    </w:p>
-    <w:tbl>
-      <w:tblPr>
-        <w:tblStyle w:val="TableGrid"/>
-        <w:tblpPr w:vertAnchor="text" w:tblpY="1123"/>
-        <w:tblOverlap w:val="never"/>
-        <w:tblW w:w="7532" w:type="dxa"/>
-        <w:tblInd w:w="0" w:type="dxa"/>
-        <w:tblLook w:val="04A0" w:firstRow="1" w:lastRow="0" w:firstColumn="1" w:lastColumn="0" w:noHBand="0" w:noVBand="1"/>
-      </w:tblPr>
-      <w:tblGrid>
-        <w:gridCol w:w="1133"/>
-        <w:gridCol w:w="3404"/>
-        <w:gridCol w:w="2268"/>
-        <w:gridCol w:w="727"/>
-      </w:tblGrid>
-      <w:tr>
-        <w:trPr>
-          <w:trHeight w:val="496"/>
-        </w:trPr>
-        <w:tc>
-          <w:tcPr>
-            <w:tcW w:w="1133" w:type="dxa"/>
-            <w:tcBorders>
-              <w:top w:val="nil"/>
-              <w:left w:val="nil"/>
-              <w:bottom w:val="nil"/>
-              <w:right w:val="nil"/>
-            </w:tcBorders>
-          </w:tcPr>
-          <w:p>
-            <w:pPr>
-              <w:spacing w:after="0" w:line="259" w:lineRule="auto"/>
-              <w:ind w:left="0" w:firstLine="0"/>
-            </w:pPr>
-            <w:r>
-              <w:rPr>
-                <w:rFonts w:ascii="Consolas" w:eastAsia="Consolas" w:hAnsi="Consolas" w:cs="Consolas"/>
-                <w:b/>
-              </w:rPr>
-              <w:t xml:space="preserve"> </w:t>
-            </w:r>
-          </w:p>
-          <w:p>
-            <w:pPr>
-              <w:spacing w:after="0" w:line="259" w:lineRule="auto"/>
-              <w:ind w:left="0" w:firstLine="0"/>
-            </w:pPr>
-            <w:r>
-              <w:rPr>
-                <w:rFonts w:ascii="Consolas" w:eastAsia="Consolas" w:hAnsi="Consolas" w:cs="Consolas"/>
-                <w:b/>
-              </w:rPr>
-              <w:t xml:space="preserve"> </w:t>
-            </w:r>
-          </w:p>
-        </w:tc>
-        <w:tc>
-          <w:tcPr>
-            <w:tcW w:w="3404" w:type="dxa"/>
-            <w:tcBorders>
-              <w:top w:val="nil"/>
-              <w:left w:val="nil"/>
-              <w:bottom w:val="nil"/>
-              <w:right w:val="nil"/>
-            </w:tcBorders>
-          </w:tcPr>
-          <w:p>
-            <w:pPr>
-              <w:spacing w:after="160" w:line="259" w:lineRule="auto"/>
-              <w:ind w:left="0" w:firstLine="0"/>
-            </w:pPr>
-          </w:p>
-        </w:tc>
-        <w:tc>
-          <w:tcPr>
-            <w:tcW w:w="2268" w:type="dxa"/>
-            <w:tcBorders>
-              <w:top w:val="nil"/>
-              <w:left w:val="nil"/>
-              <w:bottom w:val="nil"/>
-              <w:right w:val="nil"/>
-            </w:tcBorders>
-          </w:tcPr>
-          <w:p>
-            <w:pPr>
-              <w:spacing w:after="160" w:line="259" w:lineRule="auto"/>
-              <w:ind w:left="0" w:firstLine="0"/>
-            </w:pPr>
-          </w:p>
-        </w:tc>
-        <w:tc>
-          <w:tcPr>
-            <w:tcW w:w="727" w:type="dxa"/>
-            <w:tcBorders>
-              <w:top w:val="nil"/>
-              <w:left w:val="nil"/>
-              <w:bottom w:val="nil"/>
-              <w:right w:val="nil"/>
-            </w:tcBorders>
-          </w:tcPr>
-          <w:p>
-            <w:pPr>
-              <w:spacing w:after="160" w:line="259" w:lineRule="auto"/>
-              <w:ind w:left="0" w:firstLine="0"/>
-            </w:pPr>
-          </w:p>
-        </w:tc>
-      </w:tr>
-      <w:tr>
-        <w:trPr>
-          <w:trHeight w:val="258"/>
-        </w:trPr>
-        <w:tc>
-          <w:tcPr>
-            <w:tcW w:w="1133" w:type="dxa"/>
-            <w:tcBorders>
-              <w:top w:val="nil"/>
-              <w:left w:val="nil"/>
-              <w:bottom w:val="nil"/>
-              <w:right w:val="nil"/>
-            </w:tcBorders>
-          </w:tcPr>
-          <w:p>
-            <w:pPr>
-              <w:spacing w:after="0" w:line="259" w:lineRule="auto"/>
-              <w:ind w:left="0" w:firstLine="0"/>
-            </w:pPr>
-            <w:r>
-              <w:rPr>
-                <w:rFonts w:ascii="Consolas" w:eastAsia="Consolas" w:hAnsi="Consolas" w:cs="Consolas"/>
-              </w:rPr>
-              <w:t xml:space="preserve">Date: </w:t>
-            </w:r>
-          </w:p>
-        </w:tc>
-        <w:tc>
-          <w:tcPr>
-            <w:tcW w:w="3404" w:type="dxa"/>
-            <w:tcBorders>
-              <w:top w:val="nil"/>
-              <w:left w:val="nil"/>
-              <w:bottom w:val="nil"/>
-              <w:right w:val="nil"/>
-            </w:tcBorders>
-          </w:tcPr>
-          <w:p>
-            <w:pPr>
-              <w:spacing w:after="0" w:line="259" w:lineRule="auto"/>
-              <w:ind w:left="0" w:firstLine="0"/>
-            </w:pPr>
-            <w:r>
-              <w:rPr>
-                <w:rFonts w:ascii="Consolas" w:eastAsia="Consolas" w:hAnsi="Consolas" w:cs="Consolas"/>
-                <w:color w:val="808080"/>
-              </w:rPr>
-              <w:t>&lt;</w:t>
-            </w:r>
-            <w:proofErr w:type="spellStart"/>
-            <w:r>
-              <w:rPr>
-                <w:rFonts w:ascii="Consolas" w:eastAsia="Consolas" w:hAnsi="Consolas" w:cs="Consolas"/>
-                <w:color w:val="808080"/>
-              </w:rPr>
-              <w:t>Geef</w:t>
-            </w:r>
-            <w:proofErr w:type="spellEnd"/>
-            <w:r>
-              <w:rPr>
-                <w:rFonts w:ascii="Consolas" w:eastAsia="Consolas" w:hAnsi="Consolas" w:cs="Consolas"/>
-                <w:color w:val="808080"/>
-              </w:rPr>
-              <w:t xml:space="preserve"> de datum op.&gt;</w:t>
-            </w:r>
-            <w:r>
-              <w:rPr>
-                <w:rFonts w:ascii="Consolas" w:eastAsia="Consolas" w:hAnsi="Consolas" w:cs="Consolas"/>
-              </w:rPr>
-              <w:t xml:space="preserve"> </w:t>
-            </w:r>
-          </w:p>
-        </w:tc>
-        <w:tc>
-          <w:tcPr>
-            <w:tcW w:w="2268" w:type="dxa"/>
-            <w:tcBorders>
-              <w:top w:val="nil"/>
-              <w:left w:val="nil"/>
-              <w:bottom w:val="nil"/>
-              <w:right w:val="nil"/>
-            </w:tcBorders>
-          </w:tcPr>
-          <w:p>
-            <w:pPr>
-              <w:spacing w:after="0" w:line="259" w:lineRule="auto"/>
-              <w:ind w:left="124" w:firstLine="0"/>
-              <w:jc w:val="center"/>
-            </w:pPr>
-            <w:r>
-              <w:rPr>
-                <w:rFonts w:ascii="Consolas" w:eastAsia="Consolas" w:hAnsi="Consolas" w:cs="Consolas"/>
-              </w:rPr>
-              <w:t xml:space="preserve"> </w:t>
-            </w:r>
-          </w:p>
-        </w:tc>
-        <w:tc>
-          <w:tcPr>
-            <w:tcW w:w="727" w:type="dxa"/>
-            <w:tcBorders>
-              <w:top w:val="nil"/>
-              <w:left w:val="nil"/>
-              <w:bottom w:val="nil"/>
-              <w:right w:val="nil"/>
-            </w:tcBorders>
-          </w:tcPr>
-          <w:p>
-            <w:pPr>
-              <w:spacing w:after="0" w:line="259" w:lineRule="auto"/>
-              <w:ind w:left="0" w:firstLine="0"/>
-              <w:jc w:val="both"/>
-            </w:pPr>
-            <w:r>
-              <w:rPr>
-                <w:rFonts w:ascii="Consolas" w:eastAsia="Consolas" w:hAnsi="Consolas" w:cs="Consolas"/>
-              </w:rPr>
-              <w:t>Date:</w:t>
-            </w:r>
-          </w:p>
-        </w:tc>
-      </w:tr>
-      <w:tr>
-        <w:trPr>
-          <w:trHeight w:val="515"/>
-        </w:trPr>
-        <w:tc>
-          <w:tcPr>
-            <w:tcW w:w="1133" w:type="dxa"/>
-            <w:tcBorders>
-              <w:top w:val="nil"/>
-              <w:left w:val="nil"/>
-              <w:bottom w:val="nil"/>
-              <w:right w:val="nil"/>
-            </w:tcBorders>
-          </w:tcPr>
-          <w:p>
-            <w:pPr>
-              <w:spacing w:after="0" w:line="259" w:lineRule="auto"/>
-              <w:ind w:left="0" w:firstLine="0"/>
-            </w:pPr>
-            <w:r>
-              <w:rPr>
-                <w:rFonts w:ascii="Consolas" w:eastAsia="Consolas" w:hAnsi="Consolas" w:cs="Consolas"/>
-              </w:rPr>
-              <w:t xml:space="preserve"> </w:t>
-            </w:r>
-          </w:p>
-          <w:p>
-            <w:pPr>
-              <w:spacing w:after="0" w:line="259" w:lineRule="auto"/>
-              <w:ind w:left="0" w:firstLine="0"/>
-            </w:pPr>
-            <w:r>
-              <w:rPr>
-                <w:rFonts w:ascii="Consolas" w:eastAsia="Consolas" w:hAnsi="Consolas" w:cs="Consolas"/>
-              </w:rPr>
-              <w:t xml:space="preserve"> </w:t>
-            </w:r>
-          </w:p>
-        </w:tc>
-        <w:tc>
-          <w:tcPr>
-            <w:tcW w:w="3404" w:type="dxa"/>
-            <w:tcBorders>
-              <w:top w:val="nil"/>
-              <w:left w:val="nil"/>
-              <w:bottom w:val="nil"/>
-              <w:right w:val="nil"/>
-            </w:tcBorders>
-          </w:tcPr>
-          <w:p>
-            <w:pPr>
-              <w:spacing w:after="0" w:line="259" w:lineRule="auto"/>
-              <w:ind w:left="0" w:firstLine="0"/>
-            </w:pPr>
-            <w:r>
-              <w:rPr>
-                <w:rFonts w:ascii="Consolas" w:eastAsia="Consolas" w:hAnsi="Consolas" w:cs="Consolas"/>
-                <w:color w:val="808080"/>
-              </w:rPr>
-              <w:t>&lt;</w:t>
-            </w:r>
-            <w:proofErr w:type="spellStart"/>
-            <w:r>
-              <w:rPr>
-                <w:rFonts w:ascii="Consolas" w:eastAsia="Consolas" w:hAnsi="Consolas" w:cs="Consolas"/>
-                <w:color w:val="808080"/>
-              </w:rPr>
-              <w:t>Geef</w:t>
-            </w:r>
-            <w:proofErr w:type="spellEnd"/>
-            <w:r>
-              <w:rPr>
-                <w:rFonts w:ascii="Consolas" w:eastAsia="Consolas" w:hAnsi="Consolas" w:cs="Consolas"/>
-                <w:color w:val="808080"/>
-              </w:rPr>
-              <w:t xml:space="preserve"> de datum op.&gt;</w:t>
-            </w:r>
-            <w:r>
-              <w:rPr>
-                <w:rFonts w:ascii="Consolas" w:eastAsia="Consolas" w:hAnsi="Consolas" w:cs="Consolas"/>
-              </w:rPr>
-              <w:t xml:space="preserve"> </w:t>
-            </w:r>
-          </w:p>
-        </w:tc>
-        <w:tc>
-          <w:tcPr>
-            <w:tcW w:w="2268" w:type="dxa"/>
-            <w:tcBorders>
-              <w:top w:val="nil"/>
-              <w:left w:val="nil"/>
-              <w:bottom w:val="nil"/>
-              <w:right w:val="nil"/>
-            </w:tcBorders>
-          </w:tcPr>
-          <w:p>
-            <w:pPr>
-              <w:spacing w:after="0" w:line="259" w:lineRule="auto"/>
-              <w:ind w:left="124" w:firstLine="0"/>
-              <w:jc w:val="center"/>
-            </w:pPr>
-            <w:r>
-              <w:rPr>
-                <w:rFonts w:ascii="Consolas" w:eastAsia="Consolas" w:hAnsi="Consolas" w:cs="Consolas"/>
-              </w:rPr>
-              <w:t xml:space="preserve"> </w:t>
-            </w:r>
-          </w:p>
-        </w:tc>
-        <w:tc>
-          <w:tcPr>
-            <w:tcW w:w="727" w:type="dxa"/>
-            <w:tcBorders>
-              <w:top w:val="nil"/>
-              <w:left w:val="nil"/>
-              <w:bottom w:val="nil"/>
-              <w:right w:val="nil"/>
-            </w:tcBorders>
-          </w:tcPr>
-          <w:p>
-            <w:pPr>
-              <w:spacing w:after="160" w:line="259" w:lineRule="auto"/>
-              <w:ind w:left="0" w:firstLine="0"/>
-            </w:pPr>
-          </w:p>
-        </w:tc>
-      </w:tr>
-      <w:tr>
-        <w:trPr>
-          <w:trHeight w:val="258"/>
-        </w:trPr>
-        <w:tc>
-          <w:tcPr>
-            <w:tcW w:w="1133" w:type="dxa"/>
-            <w:tcBorders>
-              <w:top w:val="nil"/>
-              <w:left w:val="nil"/>
-              <w:bottom w:val="nil"/>
-              <w:right w:val="nil"/>
-            </w:tcBorders>
-          </w:tcPr>
-          <w:p>
-            <w:pPr>
-              <w:spacing w:after="0" w:line="259" w:lineRule="auto"/>
-              <w:ind w:left="0" w:firstLine="0"/>
-            </w:pPr>
-            <w:r>
-              <w:rPr>
-                <w:rFonts w:ascii="Consolas" w:eastAsia="Consolas" w:hAnsi="Consolas" w:cs="Consolas"/>
-              </w:rPr>
-              <w:t xml:space="preserve">Place: </w:t>
-            </w:r>
-          </w:p>
-        </w:tc>
-        <w:tc>
-          <w:tcPr>
-            <w:tcW w:w="3404" w:type="dxa"/>
-            <w:tcBorders>
-              <w:top w:val="nil"/>
-              <w:left w:val="nil"/>
-              <w:bottom w:val="nil"/>
-              <w:right w:val="nil"/>
-            </w:tcBorders>
-          </w:tcPr>
-          <w:p>
-            <w:pPr>
-              <w:spacing w:after="0" w:line="259" w:lineRule="auto"/>
-              <w:ind w:left="0" w:firstLine="0"/>
-            </w:pPr>
-            <w:r>
-              <w:rPr>
-                <w:rFonts w:ascii="Consolas" w:eastAsia="Consolas" w:hAnsi="Consolas" w:cs="Consolas"/>
-                <w:color w:val="808080"/>
-              </w:rPr>
-              <w:t>&lt;</w:t>
-            </w:r>
-            <w:proofErr w:type="spellStart"/>
-            <w:r>
-              <w:rPr>
-                <w:rFonts w:ascii="Consolas" w:eastAsia="Consolas" w:hAnsi="Consolas" w:cs="Consolas"/>
-                <w:color w:val="808080"/>
-              </w:rPr>
-              <w:t>Geef</w:t>
-            </w:r>
-            <w:proofErr w:type="spellEnd"/>
-            <w:r>
-              <w:rPr>
-                <w:rFonts w:ascii="Consolas" w:eastAsia="Consolas" w:hAnsi="Consolas" w:cs="Consolas"/>
-                <w:color w:val="808080"/>
-              </w:rPr>
-              <w:t xml:space="preserve"> de </w:t>
-            </w:r>
-            <w:proofErr w:type="spellStart"/>
-            <w:r>
-              <w:rPr>
-                <w:rFonts w:ascii="Consolas" w:eastAsia="Consolas" w:hAnsi="Consolas" w:cs="Consolas"/>
-                <w:color w:val="808080"/>
-              </w:rPr>
-              <w:t>plaats</w:t>
-            </w:r>
-            <w:proofErr w:type="spellEnd"/>
-            <w:r>
-              <w:rPr>
-                <w:rFonts w:ascii="Consolas" w:eastAsia="Consolas" w:hAnsi="Consolas" w:cs="Consolas"/>
-                <w:color w:val="808080"/>
-              </w:rPr>
-              <w:t xml:space="preserve"> op.&gt;</w:t>
-            </w:r>
-            <w:r>
-              <w:rPr>
-                <w:rFonts w:ascii="Consolas" w:eastAsia="Consolas" w:hAnsi="Consolas" w:cs="Consolas"/>
-              </w:rPr>
-              <w:t xml:space="preserve"> </w:t>
-            </w:r>
-          </w:p>
-        </w:tc>
-        <w:tc>
-          <w:tcPr>
-            <w:tcW w:w="2268" w:type="dxa"/>
-            <w:tcBorders>
-              <w:top w:val="nil"/>
-              <w:left w:val="nil"/>
-              <w:bottom w:val="nil"/>
-              <w:right w:val="nil"/>
-            </w:tcBorders>
-          </w:tcPr>
-          <w:p>
-            <w:pPr>
-              <w:spacing w:after="0" w:line="259" w:lineRule="auto"/>
-              <w:ind w:left="124" w:firstLine="0"/>
-              <w:jc w:val="center"/>
-            </w:pPr>
-            <w:r>
-              <w:rPr>
-                <w:rFonts w:ascii="Consolas" w:eastAsia="Consolas" w:hAnsi="Consolas" w:cs="Consolas"/>
-              </w:rPr>
-              <w:t xml:space="preserve"> </w:t>
-            </w:r>
-          </w:p>
-        </w:tc>
-        <w:tc>
-          <w:tcPr>
-            <w:tcW w:w="727" w:type="dxa"/>
-            <w:tcBorders>
-              <w:top w:val="nil"/>
-              <w:left w:val="nil"/>
-              <w:bottom w:val="nil"/>
-              <w:right w:val="nil"/>
-            </w:tcBorders>
-          </w:tcPr>
-          <w:p>
-            <w:pPr>
-              <w:spacing w:after="0" w:line="259" w:lineRule="auto"/>
-              <w:ind w:left="0" w:firstLine="0"/>
-              <w:jc w:val="both"/>
-            </w:pPr>
-            <w:r>
-              <w:rPr>
-                <w:rFonts w:ascii="Consolas" w:eastAsia="Consolas" w:hAnsi="Consolas" w:cs="Consolas"/>
-              </w:rPr>
-              <w:t>Place:</w:t>
-            </w:r>
-          </w:p>
-        </w:tc>
-      </w:tr>
-      <w:tr>
-        <w:trPr>
-          <w:trHeight w:val="553"/>
-        </w:trPr>
-        <w:tc>
-          <w:tcPr>
-            <w:tcW w:w="1133" w:type="dxa"/>
-            <w:tcBorders>
-              <w:top w:val="nil"/>
-              <w:left w:val="nil"/>
-              <w:bottom w:val="nil"/>
-              <w:right w:val="nil"/>
-            </w:tcBorders>
-          </w:tcPr>
-          <w:p>
-            <w:pPr>
-              <w:spacing w:after="0" w:line="259" w:lineRule="auto"/>
-              <w:ind w:left="0" w:firstLine="0"/>
-            </w:pPr>
-            <w:r>
-              <w:rPr>
-                <w:rFonts w:ascii="Consolas" w:eastAsia="Consolas" w:hAnsi="Consolas" w:cs="Consolas"/>
-              </w:rPr>
-              <w:t xml:space="preserve"> </w:t>
-            </w:r>
-          </w:p>
-          <w:p>
-            <w:pPr>
-              <w:spacing w:after="0" w:line="259" w:lineRule="auto"/>
-              <w:ind w:left="0" w:firstLine="0"/>
-            </w:pPr>
-            <w:r>
-              <w:rPr>
-                <w:rFonts w:ascii="Consolas" w:eastAsia="Consolas" w:hAnsi="Consolas" w:cs="Consolas"/>
-              </w:rPr>
-              <w:t xml:space="preserve"> </w:t>
-            </w:r>
-          </w:p>
-        </w:tc>
-        <w:tc>
-          <w:tcPr>
-            <w:tcW w:w="3404" w:type="dxa"/>
-            <w:tcBorders>
-              <w:top w:val="nil"/>
-              <w:left w:val="nil"/>
-              <w:bottom w:val="nil"/>
-              <w:right w:val="nil"/>
-            </w:tcBorders>
-          </w:tcPr>
-          <w:p>
-            <w:pPr>
-              <w:spacing w:after="0" w:line="259" w:lineRule="auto"/>
-              <w:ind w:left="0" w:firstLine="0"/>
-            </w:pPr>
-            <w:r>
-              <w:rPr>
-                <w:rFonts w:ascii="Consolas" w:eastAsia="Consolas" w:hAnsi="Consolas" w:cs="Consolas"/>
-                <w:color w:val="808080"/>
-              </w:rPr>
-              <w:t>&lt;</w:t>
-            </w:r>
-            <w:proofErr w:type="spellStart"/>
-            <w:r>
-              <w:rPr>
-                <w:rFonts w:ascii="Consolas" w:eastAsia="Consolas" w:hAnsi="Consolas" w:cs="Consolas"/>
-                <w:color w:val="808080"/>
-              </w:rPr>
-              <w:t>Geef</w:t>
-            </w:r>
-            <w:proofErr w:type="spellEnd"/>
-            <w:r>
-              <w:rPr>
-                <w:rFonts w:ascii="Consolas" w:eastAsia="Consolas" w:hAnsi="Consolas" w:cs="Consolas"/>
-                <w:color w:val="808080"/>
-              </w:rPr>
-              <w:t xml:space="preserve"> de </w:t>
-            </w:r>
-            <w:proofErr w:type="spellStart"/>
-            <w:r>
-              <w:rPr>
-                <w:rFonts w:ascii="Consolas" w:eastAsia="Consolas" w:hAnsi="Consolas" w:cs="Consolas"/>
-                <w:color w:val="808080"/>
-              </w:rPr>
-              <w:t>plaats</w:t>
-            </w:r>
-            <w:proofErr w:type="spellEnd"/>
-            <w:r>
-              <w:rPr>
-                <w:rFonts w:ascii="Consolas" w:eastAsia="Consolas" w:hAnsi="Consolas" w:cs="Consolas"/>
-                <w:color w:val="808080"/>
-              </w:rPr>
-              <w:t xml:space="preserve"> op.&gt;</w:t>
-            </w:r>
-            <w:r>
-              <w:rPr>
-                <w:rFonts w:ascii="Consolas" w:eastAsia="Consolas" w:hAnsi="Consolas" w:cs="Consolas"/>
-              </w:rPr>
-              <w:t xml:space="preserve"> </w:t>
-            </w:r>
-          </w:p>
-        </w:tc>
-        <w:tc>
-          <w:tcPr>
-            <w:tcW w:w="2268" w:type="dxa"/>
-            <w:tcBorders>
-              <w:top w:val="nil"/>
-              <w:left w:val="nil"/>
-              <w:bottom w:val="nil"/>
-              <w:right w:val="nil"/>
-            </w:tcBorders>
-          </w:tcPr>
-          <w:p>
-            <w:pPr>
-              <w:spacing w:after="0" w:line="259" w:lineRule="auto"/>
-              <w:ind w:left="124" w:firstLine="0"/>
-              <w:jc w:val="center"/>
-            </w:pPr>
-            <w:r>
-              <w:rPr>
-                <w:rFonts w:ascii="Consolas" w:eastAsia="Consolas" w:hAnsi="Consolas" w:cs="Consolas"/>
-              </w:rPr>
-              <w:t xml:space="preserve"> </w:t>
-            </w:r>
-          </w:p>
-        </w:tc>
-        <w:tc>
-          <w:tcPr>
-            <w:tcW w:w="727" w:type="dxa"/>
-            <w:tcBorders>
-              <w:top w:val="nil"/>
-              <w:left w:val="nil"/>
-              <w:bottom w:val="nil"/>
-              <w:right w:val="nil"/>
-            </w:tcBorders>
-          </w:tcPr>
-          <w:p>
-            <w:pPr>
-              <w:spacing w:after="160" w:line="259" w:lineRule="auto"/>
-              <w:ind w:left="0" w:firstLine="0"/>
-            </w:pPr>
-          </w:p>
-        </w:tc>
-      </w:tr>
-      <w:tr>
-        <w:trPr>
-          <w:trHeight w:val="627"/>
-        </w:trPr>
-        <w:tc>
-          <w:tcPr>
-            <w:tcW w:w="1133" w:type="dxa"/>
-            <w:tcBorders>
-              <w:top w:val="nil"/>
-              <w:left w:val="nil"/>
-              <w:bottom w:val="nil"/>
-              <w:right w:val="nil"/>
-            </w:tcBorders>
-            <w:vAlign w:val="bottom"/>
-          </w:tcPr>
-          <w:p>
-            <w:pPr>
-              <w:spacing w:after="0" w:line="259" w:lineRule="auto"/>
-              <w:ind w:left="0" w:firstLine="0"/>
-            </w:pPr>
-            <w:r>
-              <w:t xml:space="preserve"> </w:t>
-            </w:r>
-          </w:p>
-        </w:tc>
-        <w:tc>
-          <w:tcPr>
-            <w:tcW w:w="3404" w:type="dxa"/>
-            <w:tcBorders>
-              <w:top w:val="nil"/>
-              <w:left w:val="nil"/>
-              <w:bottom w:val="nil"/>
-              <w:right w:val="nil"/>
-            </w:tcBorders>
-          </w:tcPr>
-          <w:p>
-            <w:pPr>
-              <w:spacing w:after="0" w:line="259" w:lineRule="auto"/>
-              <w:ind w:left="218" w:firstLine="0"/>
-              <w:jc w:val="center"/>
-            </w:pPr>
-            <w:r>
-              <w:rPr>
-                <w:sz w:val="56"/>
-              </w:rPr>
-              <w:t xml:space="preserve"> </w:t>
-            </w:r>
-          </w:p>
-        </w:tc>
-        <w:tc>
-          <w:tcPr>
-            <w:tcW w:w="2268" w:type="dxa"/>
-            <w:tcBorders>
-              <w:top w:val="nil"/>
-              <w:left w:val="nil"/>
-              <w:bottom w:val="nil"/>
-              <w:right w:val="nil"/>
-            </w:tcBorders>
-          </w:tcPr>
-          <w:p>
-            <w:pPr>
-              <w:spacing w:after="160" w:line="259" w:lineRule="auto"/>
-              <w:ind w:left="0" w:firstLine="0"/>
-            </w:pPr>
-          </w:p>
-        </w:tc>
-        <w:tc>
-          <w:tcPr>
-            <w:tcW w:w="727" w:type="dxa"/>
-            <w:tcBorders>
-              <w:top w:val="nil"/>
-              <w:left w:val="nil"/>
-              <w:bottom w:val="nil"/>
-              <w:right w:val="nil"/>
-            </w:tcBorders>
-          </w:tcPr>
-          <w:p>
-            <w:pPr>
-              <w:spacing w:after="160" w:line="259" w:lineRule="auto"/>
-              <w:ind w:left="0" w:firstLine="0"/>
-            </w:pPr>
-          </w:p>
-        </w:tc>
-      </w:tr>
-    </w:tbl>
-    <w:p>
-      <w:pPr>
-        <w:tabs>
-          <w:tab w:val="center" w:pos="3404"/>
-        </w:tabs>
-        <w:spacing w:after="21" w:line="259" w:lineRule="auto"/>
-        <w:ind w:left="0" w:firstLine="0"/>
-      </w:pPr>
-      <w:r>
-        <w:rPr>
-          <w:rFonts w:ascii="Consolas" w:eastAsia="Consolas" w:hAnsi="Consolas" w:cs="Consolas"/>
-          <w:b/>
-          <w:i/>
-        </w:rPr>
-        <w:t xml:space="preserve">Initial Seen: </w:t>
-      </w:r>
-      <w:r>
-        <w:rPr>
-          <w:rFonts w:ascii="Consolas" w:eastAsia="Consolas" w:hAnsi="Consolas" w:cs="Consolas"/>
-          <w:b/>
-          <w:i/>
-        </w:rPr>
-        <w:tab/>
-        <w:t xml:space="preserve"> </w:t>
-      </w:r>
-    </w:p>
-    <w:p>
-      <w:pPr>
-        <w:pBdr>
-          <w:top w:val="single" w:sz="8" w:space="0" w:color="000000"/>
-          <w:left w:val="single" w:sz="8" w:space="0" w:color="000000"/>
-          <w:bottom w:val="single" w:sz="8" w:space="0" w:color="000000"/>
-          <w:right w:val="single" w:sz="8" w:space="0" w:color="000000"/>
-        </w:pBdr>
-        <w:spacing w:after="80" w:line="259" w:lineRule="auto"/>
-        <w:ind w:left="0" w:right="57" w:firstLine="0"/>
-      </w:pPr>
-      <w:r>
-        <w:rPr>
-          <w:rFonts w:ascii="Arial" w:eastAsia="Arial" w:hAnsi="Arial" w:cs="Arial"/>
-          <w:b/>
-          <w:sz w:val="20"/>
-        </w:rPr>
-        <w:t xml:space="preserve"> </w:t>
-      </w:r>
-      <w:r>
-        <w:rPr>
-          <w:rFonts w:ascii="Arial" w:eastAsia="Arial" w:hAnsi="Arial" w:cs="Arial"/>
-          <w:b/>
-          <w:sz w:val="20"/>
-        </w:rPr>
-        <w:tab/>
-        <w:t xml:space="preserve"> </w:t>
-      </w:r>
-    </w:p>
-    <w:p>
-      <w:pPr>
-        <w:spacing w:after="0" w:line="259" w:lineRule="auto"/>
-        <w:ind w:left="0" w:right="57" w:firstLine="0"/>
-      </w:pPr>
-      <w:r>
-        <w:rPr>
-          <w:rFonts w:ascii="Consolas" w:eastAsia="Consolas" w:hAnsi="Consolas" w:cs="Consolas"/>
-          <w:b/>
-        </w:rPr>
-        <w:t xml:space="preserve"> </w:t>
-      </w:r>
-      <w:r>
-        <w:rPr>
-          <w:rFonts w:ascii="Consolas" w:eastAsia="Consolas" w:hAnsi="Consolas" w:cs="Consolas"/>
-          <w:b/>
-        </w:rPr>
-        <w:tab/>
-        <w:t xml:space="preserve"> </w:t>
-      </w:r>
-    </w:p>
-    <w:p>
-      <w:pPr>
-        <w:spacing w:after="0" w:line="259" w:lineRule="auto"/>
-        <w:ind w:left="0" w:right="57" w:firstLine="0"/>
-      </w:pPr>
-    </w:p>
-    <w:p>
-      <w:pPr>
-        <w:spacing w:after="0" w:line="259" w:lineRule="auto"/>
-        <w:ind w:left="0" w:right="57" w:firstLine="0"/>
-      </w:pPr>
-    </w:p>
-    <w:p>
-      <w:pPr>
-        <w:spacing w:after="0" w:line="259" w:lineRule="auto"/>
-        <w:ind w:left="0" w:right="57" w:firstLine="0"/>
-      </w:pPr>
-    </w:p>
-    <w:p>
-      <w:pPr>
-        <w:spacing w:after="0" w:line="259" w:lineRule="auto"/>
-        <w:ind w:left="0" w:right="57" w:firstLine="0"/>
-      </w:pPr>
-    </w:p>
-    <w:p>
-      <w:pPr>
-        <w:spacing w:after="0" w:line="259" w:lineRule="auto"/>
-        <w:ind w:left="0" w:right="57" w:firstLine="0"/>
-      </w:pPr>
-    </w:p>
-    <w:p>
-      <w:pPr>
-        <w:spacing w:after="0" w:line="259" w:lineRule="auto"/>
-        <w:ind w:left="0" w:right="57" w:firstLine="0"/>
-      </w:pPr>
-    </w:p>
-    <w:p>
-      <w:pPr>
-        <w:spacing w:after="0" w:line="259" w:lineRule="auto"/>
-        <w:ind w:left="0" w:right="57" w:firstLine="0"/>
-      </w:pPr>
-    </w:p>
-    <w:p>
-      <w:pPr>
-        <w:spacing w:after="0" w:line="259" w:lineRule="auto"/>
-        <w:ind w:left="0" w:right="57" w:firstLine="0"/>
-      </w:pPr>
     </w:p>
     <w:p>
       <w:pPr>
@@ -2054,7 +1276,6 @@
       </w:pPr>
       <w:bookmarkStart w:id="0" w:name="_Toc6130"/>
       <w:r>
-        <w:lastRenderedPageBreak/>
         <w:t xml:space="preserve">PROJECT MANAGEMENT </w:t>
       </w:r>
       <w:bookmarkEnd w:id="0"/>
@@ -2270,6 +1491,7 @@
         </w:rPr>
       </w:pPr>
       <w:r>
+        <w:lastRenderedPageBreak/>
         <w:t>Every morning at arrival</w:t>
       </w:r>
     </w:p>
@@ -2467,26 +1689,29 @@
     <w:p>
       <w:pPr>
         <w:pStyle w:val="Heading1"/>
-        <w:ind w:left="-5"/>
-      </w:pPr>
-      <w:bookmarkStart w:id="3" w:name="_Toc6133"/>
-      <w:r>
-        <w:t xml:space="preserve">REQUIREMENTS </w:t>
-      </w:r>
-      <w:bookmarkEnd w:id="3"/>
+      </w:pPr>
+      <w:bookmarkStart w:id="3" w:name="_Toc6134"/>
+      <w:proofErr w:type="spellStart"/>
+      <w:r>
+        <w:t>MoSCoW</w:t>
+      </w:r>
+      <w:proofErr w:type="spellEnd"/>
+      <w:r>
+        <w:t>(requirements)</w:t>
+      </w:r>
     </w:p>
     <w:tbl>
       <w:tblPr>
         <w:tblStyle w:val="MediumList2-Accent1"/>
-        <w:tblW w:w="4933" w:type="pct"/>
+        <w:tblW w:w="5714" w:type="pct"/>
         <w:tblInd w:w="-20" w:type="dxa"/>
         <w:tblLook w:val="0420" w:firstRow="1" w:lastRow="0" w:firstColumn="0" w:lastColumn="0" w:noHBand="0" w:noVBand="1"/>
       </w:tblPr>
       <w:tblGrid>
-        <w:gridCol w:w="2457"/>
-        <w:gridCol w:w="2516"/>
-        <w:gridCol w:w="1694"/>
-        <w:gridCol w:w="2258"/>
+        <w:gridCol w:w="3272"/>
+        <w:gridCol w:w="2699"/>
+        <w:gridCol w:w="2110"/>
+        <w:gridCol w:w="2257"/>
       </w:tblGrid>
       <w:tr>
         <w:trPr>
@@ -2494,23 +1719,20 @@
         </w:trPr>
         <w:tc>
           <w:tcPr>
-            <w:tcW w:w="1373" w:type="pct"/>
+            <w:tcW w:w="1578" w:type="pct"/>
             <w:noWrap/>
+            <w:hideMark/>
           </w:tcPr>
           <w:p>
             <w:pPr>
+              <w:spacing w:line="240" w:lineRule="auto"/>
               <w:rPr>
                 <w:rFonts w:asciiTheme="minorHAnsi" w:eastAsiaTheme="minorEastAsia" w:hAnsiTheme="minorHAnsi" w:cstheme="minorBidi"/>
-                <w:color w:val="auto"/>
-                <w:szCs w:val="22"/>
               </w:rPr>
             </w:pPr>
-            <w:bookmarkStart w:id="4" w:name="_Toc6134"/>
             <w:r>
               <w:rPr>
                 <w:rFonts w:asciiTheme="minorHAnsi" w:eastAsiaTheme="minorEastAsia" w:hAnsiTheme="minorHAnsi" w:cstheme="minorBidi"/>
-                <w:color w:val="auto"/>
-                <w:szCs w:val="22"/>
               </w:rPr>
               <w:t>Must</w:t>
             </w:r>
@@ -2518,22 +1740,20 @@
         </w:tc>
         <w:tc>
           <w:tcPr>
-            <w:tcW w:w="1411" w:type="pct"/>
+            <w:tcW w:w="1307" w:type="pct"/>
+            <w:hideMark/>
           </w:tcPr>
           <w:p>
             <w:pPr>
+              <w:spacing w:line="240" w:lineRule="auto"/>
               <w:jc w:val="center"/>
               <w:rPr>
                 <w:rFonts w:asciiTheme="minorHAnsi" w:eastAsiaTheme="minorEastAsia" w:hAnsiTheme="minorHAnsi" w:cstheme="minorBidi"/>
-                <w:color w:val="auto"/>
-                <w:szCs w:val="22"/>
               </w:rPr>
             </w:pPr>
             <w:r>
               <w:rPr>
                 <w:rFonts w:asciiTheme="minorHAnsi" w:eastAsiaTheme="minorEastAsia" w:hAnsiTheme="minorHAnsi" w:cstheme="minorBidi"/>
-                <w:color w:val="auto"/>
-                <w:szCs w:val="22"/>
               </w:rPr>
               <w:t>Should</w:t>
             </w:r>
@@ -2541,22 +1761,20 @@
         </w:tc>
         <w:tc>
           <w:tcPr>
-            <w:tcW w:w="950" w:type="pct"/>
+            <w:tcW w:w="1022" w:type="pct"/>
+            <w:hideMark/>
           </w:tcPr>
           <w:p>
             <w:pPr>
+              <w:spacing w:line="240" w:lineRule="auto"/>
               <w:jc w:val="center"/>
               <w:rPr>
                 <w:rFonts w:asciiTheme="minorHAnsi" w:eastAsiaTheme="minorEastAsia" w:hAnsiTheme="minorHAnsi" w:cstheme="minorBidi"/>
-                <w:color w:val="auto"/>
-                <w:szCs w:val="22"/>
               </w:rPr>
             </w:pPr>
             <w:r>
               <w:rPr>
                 <w:rFonts w:asciiTheme="minorHAnsi" w:eastAsiaTheme="minorEastAsia" w:hAnsiTheme="minorHAnsi" w:cstheme="minorBidi"/>
-                <w:color w:val="auto"/>
-                <w:szCs w:val="22"/>
               </w:rPr>
               <w:t>Could</w:t>
             </w:r>
@@ -2564,22 +1782,20 @@
         </w:tc>
         <w:tc>
           <w:tcPr>
-            <w:tcW w:w="1266" w:type="pct"/>
+            <w:tcW w:w="1093" w:type="pct"/>
+            <w:hideMark/>
           </w:tcPr>
           <w:p>
             <w:pPr>
+              <w:spacing w:line="240" w:lineRule="auto"/>
               <w:jc w:val="center"/>
               <w:rPr>
                 <w:rFonts w:asciiTheme="minorHAnsi" w:eastAsiaTheme="minorEastAsia" w:hAnsiTheme="minorHAnsi" w:cstheme="minorBidi"/>
-                <w:color w:val="auto"/>
-                <w:szCs w:val="22"/>
               </w:rPr>
             </w:pPr>
             <w:r>
               <w:rPr>
                 <w:rFonts w:asciiTheme="minorHAnsi" w:eastAsiaTheme="minorEastAsia" w:hAnsiTheme="minorHAnsi" w:cstheme="minorBidi"/>
-                <w:color w:val="auto"/>
-                <w:szCs w:val="22"/>
               </w:rPr>
               <w:t>Won’t</w:t>
             </w:r>
@@ -2592,20 +1808,23 @@
         </w:trPr>
         <w:tc>
           <w:tcPr>
-            <w:tcW w:w="1373" w:type="pct"/>
+            <w:tcW w:w="1578" w:type="pct"/>
+            <w:tcBorders>
+              <w:left w:val="single" w:sz="8" w:space="0" w:color="4472C4" w:themeColor="accent1"/>
+            </w:tcBorders>
             <w:noWrap/>
+            <w:hideMark/>
           </w:tcPr>
           <w:p>
             <w:pPr>
+              <w:spacing w:line="240" w:lineRule="auto"/>
               <w:rPr>
                 <w:rFonts w:asciiTheme="minorHAnsi" w:eastAsiaTheme="minorEastAsia" w:hAnsiTheme="minorHAnsi" w:cstheme="minorBidi"/>
-                <w:color w:val="auto"/>
               </w:rPr>
             </w:pPr>
             <w:r>
               <w:rPr>
                 <w:rFonts w:asciiTheme="minorHAnsi" w:eastAsiaTheme="minorEastAsia" w:hAnsiTheme="minorHAnsi" w:cstheme="minorBidi"/>
-                <w:color w:val="auto"/>
               </w:rPr>
               <w:t>Moving arm</w:t>
             </w:r>
@@ -2613,20 +1832,20 @@
         </w:tc>
         <w:tc>
           <w:tcPr>
-            <w:tcW w:w="1411" w:type="pct"/>
+            <w:tcW w:w="1307" w:type="pct"/>
+            <w:hideMark/>
           </w:tcPr>
           <w:p>
             <w:pPr>
+              <w:spacing w:line="240" w:lineRule="auto"/>
               <w:jc w:val="center"/>
               <w:rPr>
                 <w:rFonts w:asciiTheme="minorHAnsi" w:eastAsiaTheme="minorEastAsia" w:hAnsiTheme="minorHAnsi" w:cstheme="minorBidi"/>
-                <w:color w:val="auto"/>
               </w:rPr>
             </w:pPr>
             <w:r>
               <w:rPr>
                 <w:rFonts w:asciiTheme="minorHAnsi" w:eastAsiaTheme="minorEastAsia" w:hAnsiTheme="minorHAnsi" w:cstheme="minorBidi"/>
-                <w:color w:val="auto"/>
               </w:rPr>
               <w:t>Check if boxes are empty</w:t>
             </w:r>
@@ -2634,50 +1853,44 @@
         </w:tc>
         <w:tc>
           <w:tcPr>
-            <w:tcW w:w="950" w:type="pct"/>
+            <w:tcW w:w="1022" w:type="pct"/>
+            <w:hideMark/>
           </w:tcPr>
           <w:p>
             <w:pPr>
+              <w:spacing w:line="240" w:lineRule="auto"/>
               <w:jc w:val="center"/>
               <w:rPr>
                 <w:rFonts w:asciiTheme="minorHAnsi" w:eastAsiaTheme="minorEastAsia" w:hAnsiTheme="minorHAnsi" w:cstheme="minorBidi"/>
-                <w:color w:val="auto"/>
               </w:rPr>
             </w:pPr>
             <w:r>
               <w:rPr>
                 <w:rFonts w:asciiTheme="minorHAnsi" w:eastAsiaTheme="minorEastAsia" w:hAnsiTheme="minorHAnsi" w:cstheme="minorBidi"/>
-                <w:color w:val="auto"/>
-              </w:rPr>
-              <w:t xml:space="preserve">See </w:t>
-            </w:r>
-            <w:proofErr w:type="spellStart"/>
-            <w:r>
-              <w:rPr>
-                <w:rFonts w:asciiTheme="minorHAnsi" w:eastAsiaTheme="minorEastAsia" w:hAnsiTheme="minorHAnsi" w:cstheme="minorBidi"/>
-                <w:color w:val="auto"/>
-              </w:rPr>
-              <w:t>colour</w:t>
-            </w:r>
-            <w:proofErr w:type="spellEnd"/>
+              </w:rPr>
+              <w:t>Website control</w:t>
+            </w:r>
           </w:p>
         </w:tc>
         <w:tc>
           <w:tcPr>
-            <w:tcW w:w="1266" w:type="pct"/>
+            <w:tcW w:w="1093" w:type="pct"/>
+            <w:tcBorders>
+              <w:right w:val="single" w:sz="8" w:space="0" w:color="4472C4" w:themeColor="accent1"/>
+            </w:tcBorders>
+            <w:hideMark/>
           </w:tcPr>
           <w:p>
             <w:pPr>
+              <w:spacing w:line="240" w:lineRule="auto"/>
               <w:jc w:val="center"/>
               <w:rPr>
                 <w:rFonts w:asciiTheme="minorHAnsi" w:eastAsiaTheme="minorEastAsia" w:hAnsiTheme="minorHAnsi" w:cstheme="minorBidi"/>
-                <w:color w:val="auto"/>
               </w:rPr>
             </w:pPr>
             <w:r>
               <w:rPr>
                 <w:rFonts w:asciiTheme="minorHAnsi" w:eastAsiaTheme="minorEastAsia" w:hAnsiTheme="minorHAnsi" w:cstheme="minorBidi"/>
-                <w:color w:val="auto"/>
               </w:rPr>
               <w:t>Break the components</w:t>
             </w:r>
@@ -2687,83 +1900,135 @@
       <w:tr>
         <w:tc>
           <w:tcPr>
-            <w:tcW w:w="1373" w:type="pct"/>
+            <w:tcW w:w="1578" w:type="pct"/>
+            <w:tcBorders>
+              <w:top w:val="nil"/>
+              <w:left w:val="single" w:sz="8" w:space="0" w:color="4472C4" w:themeColor="accent1"/>
+              <w:bottom w:val="nil"/>
+              <w:right w:val="nil"/>
+            </w:tcBorders>
             <w:noWrap/>
+            <w:hideMark/>
           </w:tcPr>
           <w:p>
             <w:pPr>
+              <w:spacing w:line="240" w:lineRule="auto"/>
               <w:rPr>
                 <w:rFonts w:asciiTheme="minorHAnsi" w:eastAsiaTheme="minorEastAsia" w:hAnsiTheme="minorHAnsi" w:cstheme="minorBidi"/>
-                <w:color w:val="auto"/>
               </w:rPr>
             </w:pPr>
             <w:r>
               <w:rPr>
                 <w:rFonts w:asciiTheme="minorHAnsi" w:eastAsiaTheme="minorEastAsia" w:hAnsiTheme="minorHAnsi" w:cstheme="minorBidi"/>
-                <w:color w:val="auto"/>
-              </w:rPr>
-              <w:t>Pick up object</w:t>
+              </w:rPr>
+              <w:t xml:space="preserve">Stock </w:t>
+            </w:r>
+            <w:proofErr w:type="gramStart"/>
+            <w:r>
+              <w:rPr>
+                <w:rFonts w:asciiTheme="minorHAnsi" w:eastAsiaTheme="minorEastAsia" w:hAnsiTheme="minorHAnsi" w:cstheme="minorBidi"/>
+              </w:rPr>
+              <w:t>rescan(</w:t>
+            </w:r>
+            <w:proofErr w:type="gramEnd"/>
+            <w:r>
+              <w:rPr>
+                <w:rFonts w:asciiTheme="minorHAnsi" w:eastAsiaTheme="minorEastAsia" w:hAnsiTheme="minorHAnsi" w:cstheme="minorBidi"/>
+              </w:rPr>
+              <w:t>uses EEPROM)</w:t>
             </w:r>
           </w:p>
         </w:tc>
         <w:tc>
           <w:tcPr>
-            <w:tcW w:w="1411" w:type="pct"/>
+            <w:tcW w:w="1307" w:type="pct"/>
+            <w:tcBorders>
+              <w:top w:val="nil"/>
+              <w:left w:val="nil"/>
+              <w:bottom w:val="nil"/>
+              <w:right w:val="nil"/>
+            </w:tcBorders>
+            <w:hideMark/>
           </w:tcPr>
           <w:p>
             <w:pPr>
+              <w:spacing w:line="240" w:lineRule="auto"/>
               <w:jc w:val="center"/>
               <w:rPr>
                 <w:rFonts w:asciiTheme="minorHAnsi" w:eastAsiaTheme="minorEastAsia" w:hAnsiTheme="minorHAnsi" w:cstheme="minorBidi"/>
-                <w:color w:val="auto"/>
               </w:rPr>
             </w:pPr>
             <w:r>
               <w:rPr>
                 <w:rFonts w:asciiTheme="minorHAnsi" w:eastAsiaTheme="minorEastAsia" w:hAnsiTheme="minorHAnsi" w:cstheme="minorBidi"/>
-                <w:color w:val="auto"/>
-              </w:rPr>
-              <w:t>Take a chosen box</w:t>
+              </w:rPr>
+              <w:t>Return Box</w:t>
             </w:r>
           </w:p>
         </w:tc>
         <w:tc>
           <w:tcPr>
-            <w:tcW w:w="950" w:type="pct"/>
+            <w:tcW w:w="1022" w:type="pct"/>
+            <w:tcBorders>
+              <w:top w:val="nil"/>
+              <w:left w:val="nil"/>
+              <w:bottom w:val="nil"/>
+              <w:right w:val="nil"/>
+            </w:tcBorders>
+            <w:hideMark/>
           </w:tcPr>
           <w:p>
             <w:pPr>
+              <w:spacing w:line="240" w:lineRule="auto"/>
               <w:jc w:val="center"/>
               <w:rPr>
                 <w:rFonts w:asciiTheme="minorHAnsi" w:eastAsiaTheme="minorEastAsia" w:hAnsiTheme="minorHAnsi" w:cstheme="minorBidi"/>
-                <w:color w:val="auto"/>
               </w:rPr>
             </w:pPr>
             <w:r>
               <w:rPr>
                 <w:rFonts w:asciiTheme="minorHAnsi" w:eastAsiaTheme="minorEastAsia" w:hAnsiTheme="minorHAnsi" w:cstheme="minorBidi"/>
-                <w:color w:val="auto"/>
-              </w:rPr>
-              <w:t>Website control</w:t>
+              </w:rPr>
+              <w:t xml:space="preserve">If no production </w:t>
+            </w:r>
+            <w:proofErr w:type="gramStart"/>
+            <w:r>
+              <w:rPr>
+                <w:rFonts w:asciiTheme="minorHAnsi" w:eastAsiaTheme="minorEastAsia" w:hAnsiTheme="minorHAnsi" w:cstheme="minorBidi"/>
+              </w:rPr>
+              <w:t>organize</w:t>
+            </w:r>
+            <w:proofErr w:type="gramEnd"/>
+            <w:r>
+              <w:rPr>
+                <w:rFonts w:asciiTheme="minorHAnsi" w:eastAsiaTheme="minorEastAsia" w:hAnsiTheme="minorHAnsi" w:cstheme="minorBidi"/>
+              </w:rPr>
+              <w:t xml:space="preserve"> racks</w:t>
             </w:r>
           </w:p>
         </w:tc>
         <w:tc>
           <w:tcPr>
-            <w:tcW w:w="1266" w:type="pct"/>
+            <w:tcW w:w="1093" w:type="pct"/>
+            <w:tcBorders>
+              <w:top w:val="nil"/>
+              <w:left w:val="nil"/>
+              <w:bottom w:val="nil"/>
+              <w:right w:val="single" w:sz="8" w:space="0" w:color="4472C4" w:themeColor="accent1"/>
+            </w:tcBorders>
+            <w:hideMark/>
           </w:tcPr>
           <w:p>
             <w:pPr>
+              <w:spacing w:line="240" w:lineRule="auto"/>
               <w:jc w:val="center"/>
               <w:rPr>
                 <w:rFonts w:asciiTheme="minorHAnsi" w:eastAsiaTheme="minorEastAsia" w:hAnsiTheme="minorHAnsi" w:cstheme="minorBidi"/>
-                <w:color w:val="auto"/>
               </w:rPr>
             </w:pPr>
             <w:r>
               <w:rPr>
                 <w:rFonts w:asciiTheme="minorHAnsi" w:eastAsiaTheme="minorEastAsia" w:hAnsiTheme="minorHAnsi" w:cstheme="minorBidi"/>
-                <w:color w:val="auto"/>
               </w:rPr>
               <w:t>Cause any harm</w:t>
             </w:r>
@@ -2776,70 +2041,77 @@
         </w:trPr>
         <w:tc>
           <w:tcPr>
-            <w:tcW w:w="1373" w:type="pct"/>
+            <w:tcW w:w="1578" w:type="pct"/>
+            <w:tcBorders>
+              <w:left w:val="single" w:sz="8" w:space="0" w:color="4472C4" w:themeColor="accent1"/>
+            </w:tcBorders>
             <w:noWrap/>
+            <w:hideMark/>
           </w:tcPr>
           <w:p>
             <w:pPr>
+              <w:spacing w:line="240" w:lineRule="auto"/>
               <w:rPr>
                 <w:rFonts w:asciiTheme="minorHAnsi" w:eastAsiaTheme="minorEastAsia" w:hAnsiTheme="minorHAnsi" w:cstheme="minorBidi"/>
-                <w:color w:val="auto"/>
               </w:rPr>
             </w:pPr>
+            <w:proofErr w:type="gramStart"/>
             <w:r>
               <w:rPr>
                 <w:rFonts w:asciiTheme="minorHAnsi" w:eastAsiaTheme="minorEastAsia" w:hAnsiTheme="minorHAnsi" w:cstheme="minorBidi"/>
-                <w:color w:val="auto"/>
-              </w:rPr>
-              <w:t>Controls</w:t>
+              </w:rPr>
+              <w:t>HMI(</w:t>
+            </w:r>
+            <w:proofErr w:type="gramEnd"/>
+            <w:r>
+              <w:rPr>
+                <w:rFonts w:asciiTheme="minorHAnsi" w:eastAsiaTheme="minorEastAsia" w:hAnsiTheme="minorHAnsi" w:cstheme="minorBidi"/>
+              </w:rPr>
+              <w:t>Human machine interface)C#</w:t>
             </w:r>
           </w:p>
         </w:tc>
         <w:tc>
           <w:tcPr>
-            <w:tcW w:w="1411" w:type="pct"/>
+            <w:tcW w:w="1307" w:type="pct"/>
           </w:tcPr>
           <w:p>
             <w:pPr>
+              <w:spacing w:line="240" w:lineRule="auto"/>
               <w:jc w:val="center"/>
               <w:rPr>
                 <w:rFonts w:asciiTheme="minorHAnsi" w:eastAsiaTheme="minorEastAsia" w:hAnsiTheme="minorHAnsi" w:cstheme="minorBidi"/>
-                <w:color w:val="auto"/>
-              </w:rPr>
-            </w:pPr>
-            <w:r>
-              <w:rPr>
-                <w:rFonts w:asciiTheme="minorHAnsi" w:eastAsiaTheme="minorEastAsia" w:hAnsiTheme="minorHAnsi" w:cstheme="minorBidi"/>
-                <w:color w:val="auto"/>
-              </w:rPr>
-              <w:t>Put box back</w:t>
-            </w:r>
-          </w:p>
-        </w:tc>
-        <w:tc>
-          <w:tcPr>
-            <w:tcW w:w="950" w:type="pct"/>
-          </w:tcPr>
-          <w:p>
-            <w:pPr>
-              <w:jc w:val="center"/>
-              <w:rPr>
-                <w:rFonts w:asciiTheme="minorHAnsi" w:eastAsiaTheme="minorEastAsia" w:hAnsiTheme="minorHAnsi" w:cstheme="minorBidi"/>
-                <w:color w:val="auto"/>
               </w:rPr>
             </w:pPr>
           </w:p>
         </w:tc>
         <w:tc>
           <w:tcPr>
-            <w:tcW w:w="1266" w:type="pct"/>
+            <w:tcW w:w="1022" w:type="pct"/>
           </w:tcPr>
           <w:p>
             <w:pPr>
+              <w:spacing w:line="240" w:lineRule="auto"/>
               <w:jc w:val="center"/>
               <w:rPr>
                 <w:rFonts w:asciiTheme="minorHAnsi" w:eastAsiaTheme="minorEastAsia" w:hAnsiTheme="minorHAnsi" w:cstheme="minorBidi"/>
-                <w:color w:val="auto"/>
+              </w:rPr>
+            </w:pPr>
+          </w:p>
+        </w:tc>
+        <w:tc>
+          <w:tcPr>
+            <w:tcW w:w="1093" w:type="pct"/>
+            <w:tcBorders>
+              <w:right w:val="single" w:sz="8" w:space="0" w:color="4472C4" w:themeColor="accent1"/>
+            </w:tcBorders>
+          </w:tcPr>
+          <w:p>
+            <w:pPr>
+              <w:spacing w:line="240" w:lineRule="auto"/>
+              <w:jc w:val="center"/>
+              <w:rPr>
+                <w:rFonts w:asciiTheme="minorHAnsi" w:eastAsiaTheme="minorEastAsia" w:hAnsiTheme="minorHAnsi" w:cstheme="minorBidi"/>
               </w:rPr>
             </w:pPr>
           </w:p>
@@ -2848,63 +2120,95 @@
       <w:tr>
         <w:tc>
           <w:tcPr>
-            <w:tcW w:w="1373" w:type="pct"/>
+            <w:tcW w:w="1578" w:type="pct"/>
+            <w:tcBorders>
+              <w:top w:val="nil"/>
+              <w:left w:val="single" w:sz="8" w:space="0" w:color="4472C4" w:themeColor="accent1"/>
+              <w:bottom w:val="nil"/>
+              <w:right w:val="nil"/>
+            </w:tcBorders>
             <w:noWrap/>
+            <w:hideMark/>
           </w:tcPr>
           <w:p>
             <w:pPr>
+              <w:spacing w:line="240" w:lineRule="auto"/>
               <w:rPr>
                 <w:rFonts w:asciiTheme="minorHAnsi" w:eastAsiaTheme="minorEastAsia" w:hAnsiTheme="minorHAnsi" w:cstheme="minorBidi"/>
-                <w:color w:val="auto"/>
               </w:rPr>
             </w:pPr>
+            <w:proofErr w:type="gramStart"/>
             <w:r>
               <w:rPr>
                 <w:rFonts w:asciiTheme="minorHAnsi" w:eastAsiaTheme="minorEastAsia" w:hAnsiTheme="minorHAnsi" w:cstheme="minorBidi"/>
-                <w:color w:val="auto"/>
-              </w:rPr>
-              <w:t>Drop off at conveyer belt</w:t>
+              </w:rPr>
+              <w:t>Place  on</w:t>
+            </w:r>
+            <w:proofErr w:type="gramEnd"/>
+            <w:r>
+              <w:rPr>
+                <w:rFonts w:asciiTheme="minorHAnsi" w:eastAsiaTheme="minorEastAsia" w:hAnsiTheme="minorHAnsi" w:cstheme="minorBidi"/>
+              </w:rPr>
+              <w:t xml:space="preserve"> conveyer belt</w:t>
             </w:r>
           </w:p>
         </w:tc>
         <w:tc>
           <w:tcPr>
-            <w:tcW w:w="1411" w:type="pct"/>
+            <w:tcW w:w="1307" w:type="pct"/>
+            <w:tcBorders>
+              <w:top w:val="nil"/>
+              <w:left w:val="nil"/>
+              <w:bottom w:val="nil"/>
+              <w:right w:val="nil"/>
+            </w:tcBorders>
           </w:tcPr>
           <w:p>
             <w:pPr>
+              <w:spacing w:line="240" w:lineRule="auto"/>
               <w:jc w:val="center"/>
               <w:rPr>
                 <w:rFonts w:asciiTheme="minorHAnsi" w:eastAsiaTheme="minorEastAsia" w:hAnsiTheme="minorHAnsi" w:cstheme="minorBidi"/>
-                <w:color w:val="auto"/>
               </w:rPr>
             </w:pPr>
           </w:p>
         </w:tc>
         <w:tc>
           <w:tcPr>
-            <w:tcW w:w="950" w:type="pct"/>
+            <w:tcW w:w="1022" w:type="pct"/>
+            <w:tcBorders>
+              <w:top w:val="nil"/>
+              <w:left w:val="nil"/>
+              <w:bottom w:val="nil"/>
+              <w:right w:val="nil"/>
+            </w:tcBorders>
           </w:tcPr>
           <w:p>
             <w:pPr>
+              <w:spacing w:line="240" w:lineRule="auto"/>
               <w:jc w:val="center"/>
               <w:rPr>
                 <w:rFonts w:asciiTheme="minorHAnsi" w:eastAsiaTheme="minorEastAsia" w:hAnsiTheme="minorHAnsi" w:cstheme="minorBidi"/>
-                <w:color w:val="auto"/>
               </w:rPr>
             </w:pPr>
           </w:p>
         </w:tc>
         <w:tc>
           <w:tcPr>
-            <w:tcW w:w="1266" w:type="pct"/>
+            <w:tcW w:w="1093" w:type="pct"/>
+            <w:tcBorders>
+              <w:top w:val="nil"/>
+              <w:left w:val="nil"/>
+              <w:bottom w:val="nil"/>
+              <w:right w:val="single" w:sz="8" w:space="0" w:color="4472C4" w:themeColor="accent1"/>
+            </w:tcBorders>
           </w:tcPr>
           <w:p>
             <w:pPr>
+              <w:spacing w:line="240" w:lineRule="auto"/>
               <w:jc w:val="center"/>
               <w:rPr>
                 <w:rFonts w:asciiTheme="minorHAnsi" w:eastAsiaTheme="minorEastAsia" w:hAnsiTheme="minorHAnsi" w:cstheme="minorBidi"/>
-                <w:color w:val="auto"/>
               </w:rPr>
             </w:pPr>
           </w:p>
@@ -2913,70 +2217,223 @@
       <w:tr>
         <w:trPr>
           <w:cnfStyle w:val="000000100000" w:firstRow="0" w:lastRow="0" w:firstColumn="0" w:lastColumn="0" w:oddVBand="0" w:evenVBand="0" w:oddHBand="1" w:evenHBand="0" w:firstRowFirstColumn="0" w:firstRowLastColumn="0" w:lastRowFirstColumn="0" w:lastRowLastColumn="0"/>
-          <w:trHeight w:val="80"/>
+          <w:trHeight w:val="228"/>
         </w:trPr>
         <w:tc>
           <w:tcPr>
-            <w:tcW w:w="1373" w:type="pct"/>
+            <w:tcW w:w="1578" w:type="pct"/>
+            <w:tcBorders>
+              <w:left w:val="single" w:sz="8" w:space="0" w:color="4472C4" w:themeColor="accent1"/>
+            </w:tcBorders>
             <w:noWrap/>
+            <w:hideMark/>
           </w:tcPr>
           <w:p>
             <w:pPr>
+              <w:spacing w:line="240" w:lineRule="auto"/>
               <w:rPr>
                 <w:rFonts w:asciiTheme="minorHAnsi" w:eastAsiaTheme="minorEastAsia" w:hAnsiTheme="minorHAnsi" w:cstheme="minorBidi"/>
-                <w:color w:val="auto"/>
+              </w:rPr>
+            </w:pPr>
+            <w:r>
+              <w:rPr>
+                <w:rFonts w:asciiTheme="minorHAnsi" w:eastAsiaTheme="minorEastAsia" w:hAnsiTheme="minorHAnsi" w:cstheme="minorBidi"/>
+              </w:rPr>
+              <w:t>Pick up from conveyer belt</w:t>
+            </w:r>
+          </w:p>
+        </w:tc>
+        <w:tc>
+          <w:tcPr>
+            <w:tcW w:w="1307" w:type="pct"/>
+          </w:tcPr>
+          <w:p>
+            <w:pPr>
+              <w:spacing w:line="240" w:lineRule="auto"/>
+              <w:jc w:val="center"/>
+              <w:rPr>
+                <w:rFonts w:asciiTheme="minorHAnsi" w:eastAsiaTheme="minorEastAsia" w:hAnsiTheme="minorHAnsi" w:cstheme="minorBidi"/>
               </w:rPr>
             </w:pPr>
           </w:p>
         </w:tc>
         <w:tc>
           <w:tcPr>
-            <w:tcW w:w="1411" w:type="pct"/>
+            <w:tcW w:w="1022" w:type="pct"/>
           </w:tcPr>
           <w:p>
             <w:pPr>
+              <w:spacing w:line="240" w:lineRule="auto"/>
               <w:jc w:val="center"/>
               <w:rPr>
                 <w:rFonts w:asciiTheme="minorHAnsi" w:eastAsiaTheme="minorEastAsia" w:hAnsiTheme="minorHAnsi" w:cstheme="minorBidi"/>
-                <w:color w:val="auto"/>
               </w:rPr>
             </w:pPr>
           </w:p>
         </w:tc>
         <w:tc>
           <w:tcPr>
-            <w:tcW w:w="950" w:type="pct"/>
+            <w:tcW w:w="1093" w:type="pct"/>
+            <w:tcBorders>
+              <w:right w:val="single" w:sz="8" w:space="0" w:color="4472C4" w:themeColor="accent1"/>
+            </w:tcBorders>
           </w:tcPr>
           <w:p>
             <w:pPr>
+              <w:spacing w:line="240" w:lineRule="auto"/>
               <w:jc w:val="center"/>
               <w:rPr>
                 <w:rFonts w:asciiTheme="minorHAnsi" w:eastAsiaTheme="minorEastAsia" w:hAnsiTheme="minorHAnsi" w:cstheme="minorBidi"/>
-                <w:color w:val="auto"/>
-              </w:rPr>
+              </w:rPr>
+            </w:pPr>
+          </w:p>
+        </w:tc>
+      </w:tr>
+      <w:tr>
+        <w:trPr>
+          <w:trHeight w:val="228"/>
+        </w:trPr>
+        <w:tc>
+          <w:tcPr>
+            <w:tcW w:w="1578" w:type="pct"/>
+            <w:tcBorders>
+              <w:top w:val="nil"/>
+              <w:left w:val="single" w:sz="8" w:space="0" w:color="4472C4" w:themeColor="accent1"/>
+              <w:bottom w:val="nil"/>
+              <w:right w:val="nil"/>
+            </w:tcBorders>
+            <w:noWrap/>
+            <w:hideMark/>
+          </w:tcPr>
+          <w:p>
+            <w:pPr>
+              <w:spacing w:line="240" w:lineRule="auto"/>
+            </w:pPr>
+            <w:r>
+              <w:t>Manual/Automatic stock checking</w:t>
+            </w:r>
+          </w:p>
+        </w:tc>
+        <w:tc>
+          <w:tcPr>
+            <w:tcW w:w="1307" w:type="pct"/>
+            <w:tcBorders>
+              <w:top w:val="nil"/>
+              <w:left w:val="nil"/>
+              <w:bottom w:val="nil"/>
+              <w:right w:val="nil"/>
+            </w:tcBorders>
+          </w:tcPr>
+          <w:p>
+            <w:pPr>
+              <w:spacing w:line="240" w:lineRule="auto"/>
+              <w:jc w:val="center"/>
             </w:pPr>
           </w:p>
         </w:tc>
         <w:tc>
           <w:tcPr>
-            <w:tcW w:w="1266" w:type="pct"/>
+            <w:tcW w:w="1022" w:type="pct"/>
+            <w:tcBorders>
+              <w:top w:val="nil"/>
+              <w:left w:val="nil"/>
+              <w:bottom w:val="nil"/>
+              <w:right w:val="nil"/>
+            </w:tcBorders>
           </w:tcPr>
           <w:p>
             <w:pPr>
+              <w:spacing w:line="240" w:lineRule="auto"/>
               <w:jc w:val="center"/>
-              <w:rPr>
-                <w:rFonts w:asciiTheme="minorHAnsi" w:eastAsiaTheme="minorEastAsia" w:hAnsiTheme="minorHAnsi" w:cstheme="minorBidi"/>
-                <w:color w:val="auto"/>
-              </w:rPr>
+            </w:pPr>
+          </w:p>
+        </w:tc>
+        <w:tc>
+          <w:tcPr>
+            <w:tcW w:w="1093" w:type="pct"/>
+            <w:tcBorders>
+              <w:top w:val="nil"/>
+              <w:left w:val="nil"/>
+              <w:bottom w:val="nil"/>
+              <w:right w:val="single" w:sz="8" w:space="0" w:color="4472C4" w:themeColor="accent1"/>
+            </w:tcBorders>
+          </w:tcPr>
+          <w:p>
+            <w:pPr>
+              <w:spacing w:line="240" w:lineRule="auto"/>
+              <w:jc w:val="center"/>
+            </w:pPr>
+          </w:p>
+        </w:tc>
+      </w:tr>
+      <w:tr>
+        <w:trPr>
+          <w:cnfStyle w:val="000000100000" w:firstRow="0" w:lastRow="0" w:firstColumn="0" w:lastColumn="0" w:oddVBand="0" w:evenVBand="0" w:oddHBand="1" w:evenHBand="0" w:firstRowFirstColumn="0" w:firstRowLastColumn="0" w:lastRowFirstColumn="0" w:lastRowLastColumn="0"/>
+          <w:trHeight w:val="228"/>
+        </w:trPr>
+        <w:tc>
+          <w:tcPr>
+            <w:tcW w:w="1578" w:type="pct"/>
+            <w:tcBorders>
+              <w:left w:val="single" w:sz="8" w:space="0" w:color="4472C4" w:themeColor="accent1"/>
+            </w:tcBorders>
+            <w:noWrap/>
+            <w:hideMark/>
+          </w:tcPr>
+          <w:p>
+            <w:pPr>
+              <w:spacing w:line="240" w:lineRule="auto"/>
+            </w:pPr>
+            <w:r>
+              <w:t>Testing Inputs/Outputs</w:t>
+            </w:r>
+          </w:p>
+        </w:tc>
+        <w:tc>
+          <w:tcPr>
+            <w:tcW w:w="1307" w:type="pct"/>
+          </w:tcPr>
+          <w:p>
+            <w:pPr>
+              <w:spacing w:line="240" w:lineRule="auto"/>
+              <w:jc w:val="center"/>
+            </w:pPr>
+          </w:p>
+        </w:tc>
+        <w:tc>
+          <w:tcPr>
+            <w:tcW w:w="1022" w:type="pct"/>
+          </w:tcPr>
+          <w:p>
+            <w:pPr>
+              <w:spacing w:line="240" w:lineRule="auto"/>
+              <w:jc w:val="center"/>
+            </w:pPr>
+          </w:p>
+        </w:tc>
+        <w:tc>
+          <w:tcPr>
+            <w:tcW w:w="1093" w:type="pct"/>
+            <w:tcBorders>
+              <w:right w:val="single" w:sz="8" w:space="0" w:color="4472C4" w:themeColor="accent1"/>
+            </w:tcBorders>
+          </w:tcPr>
+          <w:p>
+            <w:pPr>
+              <w:spacing w:line="240" w:lineRule="auto"/>
+              <w:jc w:val="center"/>
             </w:pPr>
           </w:p>
         </w:tc>
       </w:tr>
     </w:tbl>
+    <w:p/>
     <w:p>
       <w:pPr>
         <w:pStyle w:val="Heading2"/>
       </w:pPr>
+      <w:bookmarkStart w:id="4" w:name="_GoBack"/>
+      <w:bookmarkEnd w:id="4"/>
     </w:p>
     <w:p>
       <w:pPr>
@@ -2987,7 +2444,7 @@
         </w:rPr>
       </w:pPr>
       <w:bookmarkStart w:id="5" w:name="_Toc6135"/>
-      <w:bookmarkEnd w:id="4"/>
+      <w:bookmarkEnd w:id="3"/>
     </w:p>
     <w:p>
       <w:pPr>
@@ -3383,8 +2840,6 @@
           </wp:inline>
         </w:drawing>
       </w:r>
-      <w:bookmarkStart w:id="7" w:name="_GoBack"/>
-      <w:bookmarkEnd w:id="7"/>
     </w:p>
     <w:sectPr>
       <w:footerReference w:type="even" r:id="rId12"/>

</xml_diff>

<commit_message>
ja weet ik veel
Echt heel veel shit
</commit_message>
<xml_diff>
--- a/Documents/Functional design document.docx
+++ b/Documents/Functional design document.docx
@@ -10,6 +10,8 @@
           <w:lang w:val="nl-NL"/>
         </w:rPr>
       </w:pPr>
+      <w:bookmarkStart w:id="0" w:name="_GoBack"/>
+      <w:bookmarkEnd w:id="0"/>
       <w:r>
         <w:rPr>
           <w:b/>
@@ -1274,11 +1276,11 @@
         <w:pStyle w:val="Heading1"/>
         <w:ind w:left="-5"/>
       </w:pPr>
-      <w:bookmarkStart w:id="0" w:name="_Toc6130"/>
+      <w:bookmarkStart w:id="1" w:name="_Toc6130"/>
       <w:r>
         <w:t xml:space="preserve">PROJECT MANAGEMENT </w:t>
       </w:r>
-      <w:bookmarkEnd w:id="0"/>
+      <w:bookmarkEnd w:id="1"/>
     </w:p>
     <w:p>
       <w:pPr>
@@ -1350,13 +1352,8 @@
         <w:ind w:hanging="360"/>
       </w:pPr>
       <w:r>
-        <w:t xml:space="preserve">Jesse </w:t>
-      </w:r>
-      <w:proofErr w:type="spellStart"/>
-      <w:r>
-        <w:t>Siersema</w:t>
-      </w:r>
-      <w:proofErr w:type="spellEnd"/>
+        <w:t>Jesse Siersema</w:t>
+      </w:r>
     </w:p>
     <w:p>
       <w:pPr>
@@ -1463,6 +1460,7 @@
         </w:numPr>
       </w:pPr>
       <w:r>
+        <w:lastRenderedPageBreak/>
         <w:t>Vocal</w:t>
       </w:r>
     </w:p>
@@ -1491,7 +1489,6 @@
         </w:rPr>
       </w:pPr>
       <w:r>
-        <w:lastRenderedPageBreak/>
         <w:t>Every morning at arrival</w:t>
       </w:r>
     </w:p>
@@ -1500,11 +1497,11 @@
         <w:pStyle w:val="Heading1"/>
         <w:ind w:left="-5"/>
       </w:pPr>
-      <w:bookmarkStart w:id="1" w:name="_Toc6131"/>
+      <w:bookmarkStart w:id="2" w:name="_Toc6131"/>
       <w:r>
         <w:t xml:space="preserve">PROJECT DETAILS </w:t>
       </w:r>
-      <w:bookmarkEnd w:id="1"/>
+      <w:bookmarkEnd w:id="2"/>
     </w:p>
     <w:p>
       <w:pPr>
@@ -1604,11 +1601,11 @@
         <w:pStyle w:val="Heading1"/>
         <w:ind w:left="-5"/>
       </w:pPr>
-      <w:bookmarkStart w:id="2" w:name="_Toc6132"/>
+      <w:bookmarkStart w:id="3" w:name="_Toc6132"/>
       <w:r>
         <w:t xml:space="preserve">PROJECT DESCRIPTION </w:t>
       </w:r>
-      <w:bookmarkEnd w:id="2"/>
+      <w:bookmarkEnd w:id="3"/>
     </w:p>
     <w:p>
       <w:pPr>
@@ -1690,7 +1687,7 @@
       <w:pPr>
         <w:pStyle w:val="Heading1"/>
       </w:pPr>
-      <w:bookmarkStart w:id="3" w:name="_Toc6134"/>
+      <w:bookmarkStart w:id="4" w:name="_Toc6134"/>
       <w:proofErr w:type="spellStart"/>
       <w:r>
         <w:t>MoSCoW</w:t>
@@ -1709,9 +1706,9 @@
       </w:tblPr>
       <w:tblGrid>
         <w:gridCol w:w="3272"/>
-        <w:gridCol w:w="2699"/>
-        <w:gridCol w:w="2110"/>
-        <w:gridCol w:w="2257"/>
+        <w:gridCol w:w="2707"/>
+        <w:gridCol w:w="2117"/>
+        <w:gridCol w:w="2265"/>
       </w:tblGrid>
       <w:tr>
         <w:trPr>
@@ -2432,8 +2429,6 @@
       <w:pPr>
         <w:pStyle w:val="Heading2"/>
       </w:pPr>
-      <w:bookmarkStart w:id="4" w:name="_GoBack"/>
-      <w:bookmarkEnd w:id="4"/>
     </w:p>
     <w:p>
       <w:pPr>
@@ -2444,7 +2439,7 @@
         </w:rPr>
       </w:pPr>
       <w:bookmarkStart w:id="5" w:name="_Toc6135"/>
-      <w:bookmarkEnd w:id="3"/>
+      <w:bookmarkEnd w:id="4"/>
     </w:p>
     <w:p>
       <w:pPr>
@@ -2842,9 +2837,10 @@
       </w:r>
     </w:p>
     <w:sectPr>
-      <w:footerReference w:type="even" r:id="rId12"/>
-      <w:footerReference w:type="default" r:id="rId13"/>
-      <w:footerReference w:type="first" r:id="rId14"/>
+      <w:headerReference w:type="default" r:id="rId12"/>
+      <w:footerReference w:type="even" r:id="rId13"/>
+      <w:footerReference w:type="default" r:id="rId14"/>
+      <w:footerReference w:type="first" r:id="rId15"/>
       <w:pgSz w:w="11906" w:h="16838"/>
       <w:pgMar w:top="1459" w:right="1424" w:bottom="2145" w:left="1416" w:header="720" w:footer="706" w:gutter="0"/>
       <w:cols w:space="720"/>
@@ -3023,7 +3019,7 @@
         <w:noProof/>
         <w:sz w:val="48"/>
       </w:rPr>
-      <w:t>4</w:t>
+      <w:t>5</w:t>
     </w:r>
     <w:r>
       <w:rPr>
@@ -3172,6 +3168,67 @@
     </w:p>
   </w:footnote>
 </w:footnotes>
+</file>
+
+<file path=word/header1.xml><?xml version="1.0" encoding="utf-8"?>
+<w:hdr xmlns:wpc="http://schemas.microsoft.com/office/word/2010/wordprocessingCanvas" xmlns:cx="http://schemas.microsoft.com/office/drawing/2014/chartex" xmlns:cx1="http://schemas.microsoft.com/office/drawing/2015/9/8/chartex" xmlns:cx2="http://schemas.microsoft.com/office/drawing/2015/10/21/chartex" xmlns:cx3="http://schemas.microsoft.com/office/drawing/2016/5/9/chartex" xmlns:cx4="http://schemas.microsoft.com/office/drawing/2016/5/10/chartex" xmlns:cx5="http://schemas.microsoft.com/office/drawing/2016/5/11/chartex" xmlns:cx6="http://schemas.microsoft.com/office/drawing/2016/5/12/chartex" xmlns:cx7="http://schemas.microsoft.com/office/drawing/2016/5/13/chartex" xmlns:cx8="http://schemas.microsoft.com/office/drawing/2016/5/14/chartex" xmlns:mc="http://schemas.openxmlformats.org/markup-compatibility/2006" xmlns:aink="http://schemas.microsoft.com/office/drawing/2016/ink" xmlns:am3d="http://schemas.microsoft.com/office/drawing/2017/model3d" xmlns:o="urn:schemas-microsoft-com:office:office" xmlns:r="http://schemas.openxmlformats.org/officeDocument/2006/relationships" xmlns:m="http://schemas.openxmlformats.org/officeDocument/2006/math" xmlns:v="urn:schemas-microsoft-com:vml" xmlns:wp14="http://schemas.microsoft.com/office/word/2010/wordprocessingDrawing" xmlns:wp="http://schemas.openxmlformats.org/drawingml/2006/wordprocessingDrawing" xmlns:w10="urn:schemas-microsoft-com:office:word" xmlns:w="http://schemas.openxmlformats.org/wordprocessingml/2006/main" xmlns:w14="http://schemas.microsoft.com/office/word/2010/wordml" xmlns:w15="http://schemas.microsoft.com/office/word/2012/wordml" xmlns:w16cid="http://schemas.microsoft.com/office/word/2016/wordml/cid" xmlns:w16se="http://schemas.microsoft.com/office/word/2015/wordml/symex" xmlns:wpg="http://schemas.microsoft.com/office/word/2010/wordprocessingGroup" xmlns:wpi="http://schemas.microsoft.com/office/word/2010/wordprocessingInk" xmlns:wne="http://schemas.microsoft.com/office/word/2006/wordml" xmlns:wps="http://schemas.microsoft.com/office/word/2010/wordprocessingShape" mc:Ignorable="w14 w15 w16se w16cid wp14">
+  <w:p>
+    <w:pPr>
+      <w:pStyle w:val="Header"/>
+    </w:pPr>
+    <w:r>
+      <w:rPr>
+        <w:noProof/>
+      </w:rPr>
+      <w:drawing>
+        <wp:inline distT="0" distB="0" distL="0" distR="0">
+          <wp:extent cx="762000" cy="762000"/>
+          <wp:effectExtent l="0" t="0" r="0" b="0"/>
+          <wp:docPr id="3" name="Picture 3"/>
+          <wp:cNvGraphicFramePr>
+            <a:graphicFrameLocks xmlns:a="http://schemas.openxmlformats.org/drawingml/2006/main" noChangeAspect="1"/>
+          </wp:cNvGraphicFramePr>
+          <a:graphic xmlns:a="http://schemas.openxmlformats.org/drawingml/2006/main">
+            <a:graphicData uri="http://schemas.openxmlformats.org/drawingml/2006/picture">
+              <pic:pic xmlns:pic="http://schemas.openxmlformats.org/drawingml/2006/picture">
+                <pic:nvPicPr>
+                  <pic:cNvPr id="3" name="Our_logo_fixed.png"/>
+                  <pic:cNvPicPr/>
+                </pic:nvPicPr>
+                <pic:blipFill>
+                  <a:blip r:embed="rId1">
+                    <a:extLst>
+                      <a:ext uri="{28A0092B-C50C-407E-A947-70E740481C1C}">
+                        <a14:useLocalDpi xmlns:a14="http://schemas.microsoft.com/office/drawing/2010/main" val="0"/>
+                      </a:ext>
+                    </a:extLst>
+                  </a:blip>
+                  <a:stretch>
+                    <a:fillRect/>
+                  </a:stretch>
+                </pic:blipFill>
+                <pic:spPr>
+                  <a:xfrm>
+                    <a:off x="0" y="0"/>
+                    <a:ext cx="762000" cy="762000"/>
+                  </a:xfrm>
+                  <a:prstGeom prst="rect">
+                    <a:avLst/>
+                  </a:prstGeom>
+                </pic:spPr>
+              </pic:pic>
+            </a:graphicData>
+          </a:graphic>
+        </wp:inline>
+      </w:drawing>
+    </w:r>
+  </w:p>
+  <w:p>
+    <w:pPr>
+      <w:pStyle w:val="Header"/>
+    </w:pPr>
+  </w:p>
+</w:hdr>
 </file>
 
 <file path=word/numbering.xml><?xml version="1.0" encoding="utf-8"?>
@@ -5331,6 +5388,564 @@
 </w:styles>
 </file>
 
+<file path=word/glossary/document.xml><?xml version="1.0" encoding="utf-8"?>
+<w:glossaryDocument xmlns:wpc="http://schemas.microsoft.com/office/word/2010/wordprocessingCanvas" xmlns:cx="http://schemas.microsoft.com/office/drawing/2014/chartex" xmlns:cx1="http://schemas.microsoft.com/office/drawing/2015/9/8/chartex" xmlns:cx2="http://schemas.microsoft.com/office/drawing/2015/10/21/chartex" xmlns:cx3="http://schemas.microsoft.com/office/drawing/2016/5/9/chartex" xmlns:cx4="http://schemas.microsoft.com/office/drawing/2016/5/10/chartex" xmlns:cx5="http://schemas.microsoft.com/office/drawing/2016/5/11/chartex" xmlns:cx6="http://schemas.microsoft.com/office/drawing/2016/5/12/chartex" xmlns:cx7="http://schemas.microsoft.com/office/drawing/2016/5/13/chartex" xmlns:cx8="http://schemas.microsoft.com/office/drawing/2016/5/14/chartex" xmlns:mc="http://schemas.openxmlformats.org/markup-compatibility/2006" xmlns:aink="http://schemas.microsoft.com/office/drawing/2016/ink" xmlns:am3d="http://schemas.microsoft.com/office/drawing/2017/model3d" xmlns:o="urn:schemas-microsoft-com:office:office" xmlns:r="http://schemas.openxmlformats.org/officeDocument/2006/relationships" xmlns:m="http://schemas.openxmlformats.org/officeDocument/2006/math" xmlns:v="urn:schemas-microsoft-com:vml" xmlns:wp14="http://schemas.microsoft.com/office/word/2010/wordprocessingDrawing" xmlns:wp="http://schemas.openxmlformats.org/drawingml/2006/wordprocessingDrawing" xmlns:w10="urn:schemas-microsoft-com:office:word" xmlns:w="http://schemas.openxmlformats.org/wordprocessingml/2006/main" xmlns:w14="http://schemas.microsoft.com/office/word/2010/wordml" xmlns:w15="http://schemas.microsoft.com/office/word/2012/wordml" xmlns:w16cid="http://schemas.microsoft.com/office/word/2016/wordml/cid" xmlns:w16se="http://schemas.microsoft.com/office/word/2015/wordml/symex" xmlns:wpg="http://schemas.microsoft.com/office/word/2010/wordprocessingGroup" xmlns:wpi="http://schemas.microsoft.com/office/word/2010/wordprocessingInk" xmlns:wne="http://schemas.microsoft.com/office/word/2006/wordml" xmlns:wps="http://schemas.microsoft.com/office/word/2010/wordprocessingShape" mc:Ignorable="w14 w15 w16se w16cid wp14"/>
+</file>
+
+<file path=word/glossary/fontTable.xml><?xml version="1.0" encoding="utf-8"?>
+<w:fonts xmlns:mc="http://schemas.openxmlformats.org/markup-compatibility/2006" xmlns:r="http://schemas.openxmlformats.org/officeDocument/2006/relationships" xmlns:w="http://schemas.openxmlformats.org/wordprocessingml/2006/main" xmlns:w14="http://schemas.microsoft.com/office/word/2010/wordml" xmlns:w15="http://schemas.microsoft.com/office/word/2012/wordml" xmlns:w16cid="http://schemas.microsoft.com/office/word/2016/wordml/cid" xmlns:w16se="http://schemas.microsoft.com/office/word/2015/wordml/symex" mc:Ignorable="w14 w15 w16se w16cid">
+  <w:font w:name="Calibri">
+    <w:panose1 w:val="020F0502020204030204"/>
+    <w:charset w:val="00"/>
+    <w:family w:val="swiss"/>
+    <w:pitch w:val="variable"/>
+    <w:sig w:usb0="E0002AFF" w:usb1="C000247B" w:usb2="00000009" w:usb3="00000000" w:csb0="000001FF" w:csb1="00000000"/>
+  </w:font>
+  <w:font w:name="Arial">
+    <w:panose1 w:val="020B0604020202020204"/>
+    <w:charset w:val="00"/>
+    <w:family w:val="swiss"/>
+    <w:pitch w:val="variable"/>
+    <w:sig w:usb0="E0002EFF" w:usb1="C0007843" w:usb2="00000009" w:usb3="00000000" w:csb0="000001FF" w:csb1="00000000"/>
+  </w:font>
+  <w:font w:name="Segoe UI Symbol">
+    <w:panose1 w:val="020B0502040204020203"/>
+    <w:charset w:val="00"/>
+    <w:family w:val="swiss"/>
+    <w:pitch w:val="variable"/>
+    <w:sig w:usb0="800001E3" w:usb1="1200FFEF" w:usb2="00040000" w:usb3="00000000" w:csb0="00000001" w:csb1="00000000"/>
+  </w:font>
+  <w:font w:name="Symbol">
+    <w:panose1 w:val="05050102010706020507"/>
+    <w:charset w:val="02"/>
+    <w:family w:val="roman"/>
+    <w:pitch w:val="variable"/>
+    <w:sig w:usb0="00000000" w:usb1="10000000" w:usb2="00000000" w:usb3="00000000" w:csb0="80000000" w:csb1="00000000"/>
+  </w:font>
+  <w:font w:name="Courier New">
+    <w:panose1 w:val="02070309020205020404"/>
+    <w:charset w:val="00"/>
+    <w:family w:val="modern"/>
+    <w:pitch w:val="fixed"/>
+    <w:sig w:usb0="E0002EFF" w:usb1="C0007843" w:usb2="00000009" w:usb3="00000000" w:csb0="000001FF" w:csb1="00000000"/>
+  </w:font>
+  <w:font w:name="Times New Roman">
+    <w:panose1 w:val="02020603050405020304"/>
+    <w:charset w:val="00"/>
+    <w:family w:val="roman"/>
+    <w:pitch w:val="variable"/>
+    <w:sig w:usb0="E0002EFF" w:usb1="C000785B" w:usb2="00000009" w:usb3="00000000" w:csb0="000001FF" w:csb1="00000000"/>
+  </w:font>
+  <w:font w:name="Wingdings">
+    <w:panose1 w:val="05000000000000000000"/>
+    <w:charset w:val="02"/>
+    <w:family w:val="auto"/>
+    <w:pitch w:val="variable"/>
+    <w:sig w:usb0="00000000" w:usb1="10000000" w:usb2="00000000" w:usb3="00000000" w:csb0="80000000" w:csb1="00000000"/>
+  </w:font>
+  <w:font w:name="Yu Mincho">
+    <w:altName w:val="游明朝"/>
+    <w:charset w:val="80"/>
+    <w:family w:val="roman"/>
+    <w:pitch w:val="variable"/>
+    <w:sig w:usb0="800002E7" w:usb1="2AC7FCFF" w:usb2="00000012" w:usb3="00000000" w:csb0="0002009F" w:csb1="00000000"/>
+  </w:font>
+  <w:font w:name="Calibri Light">
+    <w:panose1 w:val="020F0302020204030204"/>
+    <w:charset w:val="00"/>
+    <w:family w:val="swiss"/>
+    <w:pitch w:val="variable"/>
+    <w:sig w:usb0="E0002AFF" w:usb1="C000247B" w:usb2="00000009" w:usb3="00000000" w:csb0="000001FF" w:csb1="00000000"/>
+  </w:font>
+  <w:font w:name="Yu Gothic Light">
+    <w:altName w:val="游ゴシック Light"/>
+    <w:panose1 w:val="020B0300000000000000"/>
+    <w:charset w:val="80"/>
+    <w:family w:val="swiss"/>
+    <w:pitch w:val="variable"/>
+    <w:sig w:usb0="E00002FF" w:usb1="2AC7FDFF" w:usb2="00000016" w:usb3="00000000" w:csb0="0002009F" w:csb1="00000000"/>
+  </w:font>
+</w:fonts>
+</file>
+
+<file path=word/glossary/settings.xml><?xml version="1.0" encoding="utf-8"?>
+<w:settings xmlns:mc="http://schemas.openxmlformats.org/markup-compatibility/2006" xmlns:o="urn:schemas-microsoft-com:office:office" xmlns:r="http://schemas.openxmlformats.org/officeDocument/2006/relationships" xmlns:m="http://schemas.openxmlformats.org/officeDocument/2006/math" xmlns:v="urn:schemas-microsoft-com:vml" xmlns:w10="urn:schemas-microsoft-com:office:word" xmlns:w="http://schemas.openxmlformats.org/wordprocessingml/2006/main" xmlns:w14="http://schemas.microsoft.com/office/word/2010/wordml" xmlns:w15="http://schemas.microsoft.com/office/word/2012/wordml" xmlns:w16cid="http://schemas.microsoft.com/office/word/2016/wordml/cid" xmlns:w16se="http://schemas.microsoft.com/office/word/2015/wordml/symex" xmlns:sl="http://schemas.openxmlformats.org/schemaLibrary/2006/main" mc:Ignorable="w14 w15 w16se w16cid">
+  <w:view w:val="normal"/>
+  <w:defaultTabStop w:val="720"/>
+  <w:characterSpacingControl w:val="doNotCompress"/>
+  <w:compat>
+    <w:useFELayout/>
+    <w:compatSetting w:name="compatibilityMode" w:uri="http://schemas.microsoft.com/office/word" w:val="15"/>
+    <w:compatSetting w:name="overrideTableStyleFontSizeAndJustification" w:uri="http://schemas.microsoft.com/office/word" w:val="1"/>
+    <w:compatSetting w:name="enableOpenTypeFeatures" w:uri="http://schemas.microsoft.com/office/word" w:val="1"/>
+    <w:compatSetting w:name="doNotFlipMirrorIndents" w:uri="http://schemas.microsoft.com/office/word" w:val="1"/>
+    <w:compatSetting w:name="differentiateMultirowTableHeaders" w:uri="http://schemas.microsoft.com/office/word" w:val="1"/>
+  </w:compat>
+  <w:rsids>
+    <w:rsidRoot w:val="00177124"/>
+    <w:rsid w:val="00177124"/>
+    <w:rsid w:val="001B742D"/>
+  </w:rsids>
+  <m:mathPr>
+    <m:mathFont m:val="Cambria Math"/>
+    <m:brkBin m:val="before"/>
+    <m:brkBinSub m:val="--"/>
+    <m:smallFrac m:val="0"/>
+    <m:dispDef/>
+    <m:lMargin m:val="0"/>
+    <m:rMargin m:val="0"/>
+    <m:defJc m:val="centerGroup"/>
+    <m:wrapIndent m:val="1440"/>
+    <m:intLim m:val="subSup"/>
+    <m:naryLim m:val="undOvr"/>
+  </m:mathPr>
+  <w:themeFontLang w:val="en-US"/>
+  <w:clrSchemeMapping w:bg1="light1" w:t1="dark1" w:bg2="light2" w:t2="dark2" w:accent1="accent1" w:accent2="accent2" w:accent3="accent3" w:accent4="accent4" w:accent5="accent5" w:accent6="accent6" w:hyperlink="hyperlink" w:followedHyperlink="followedHyperlink"/>
+  <w:decimalSymbol w:val="."/>
+  <w:listSeparator w:val=","/>
+  <w15:chartTrackingRefBased/>
+</w:settings>
+</file>
+
+<file path=word/glossary/styles.xml><?xml version="1.0" encoding="utf-8"?>
+<w:styles xmlns:mc="http://schemas.openxmlformats.org/markup-compatibility/2006" xmlns:r="http://schemas.openxmlformats.org/officeDocument/2006/relationships" xmlns:w="http://schemas.openxmlformats.org/wordprocessingml/2006/main" xmlns:w14="http://schemas.microsoft.com/office/word/2010/wordml" xmlns:w15="http://schemas.microsoft.com/office/word/2012/wordml" xmlns:w16cid="http://schemas.microsoft.com/office/word/2016/wordml/cid" xmlns:w16se="http://schemas.microsoft.com/office/word/2015/wordml/symex" mc:Ignorable="w14 w15 w16se w16cid">
+  <w:docDefaults>
+    <w:rPrDefault>
+      <w:rPr>
+        <w:rFonts w:asciiTheme="minorHAnsi" w:eastAsiaTheme="minorEastAsia" w:hAnsiTheme="minorHAnsi" w:cstheme="minorBidi"/>
+        <w:sz w:val="22"/>
+        <w:szCs w:val="22"/>
+        <w:lang w:val="en-US" w:eastAsia="en-US" w:bidi="ar-SA"/>
+      </w:rPr>
+    </w:rPrDefault>
+    <w:pPrDefault>
+      <w:pPr>
+        <w:spacing w:after="160" w:line="259" w:lineRule="auto"/>
+      </w:pPr>
+    </w:pPrDefault>
+  </w:docDefaults>
+  <w:latentStyles w:defLockedState="0" w:defUIPriority="99" w:defSemiHidden="0" w:defUnhideWhenUsed="0" w:defQFormat="0" w:count="375">
+    <w:lsdException w:name="Normal" w:uiPriority="0" w:qFormat="1"/>
+    <w:lsdException w:name="heading 1" w:uiPriority="9" w:qFormat="1"/>
+    <w:lsdException w:name="heading 2" w:semiHidden="1" w:uiPriority="9" w:unhideWhenUsed="1" w:qFormat="1"/>
+    <w:lsdException w:name="heading 3" w:semiHidden="1" w:uiPriority="9" w:unhideWhenUsed="1" w:qFormat="1"/>
+    <w:lsdException w:name="heading 4" w:semiHidden="1" w:uiPriority="9" w:unhideWhenUsed="1" w:qFormat="1"/>
+    <w:lsdException w:name="heading 5" w:semiHidden="1" w:uiPriority="9" w:unhideWhenUsed="1" w:qFormat="1"/>
+    <w:lsdException w:name="heading 6" w:semiHidden="1" w:uiPriority="9" w:unhideWhenUsed="1" w:qFormat="1"/>
+    <w:lsdException w:name="heading 7" w:semiHidden="1" w:uiPriority="9" w:unhideWhenUsed="1" w:qFormat="1"/>
+    <w:lsdException w:name="heading 8" w:semiHidden="1" w:uiPriority="9" w:unhideWhenUsed="1" w:qFormat="1"/>
+    <w:lsdException w:name="heading 9" w:semiHidden="1" w:uiPriority="9" w:unhideWhenUsed="1" w:qFormat="1"/>
+    <w:lsdException w:name="index 1" w:semiHidden="1" w:unhideWhenUsed="1"/>
+    <w:lsdException w:name="index 2" w:semiHidden="1" w:unhideWhenUsed="1"/>
+    <w:lsdException w:name="index 3" w:semiHidden="1" w:unhideWhenUsed="1"/>
+    <w:lsdException w:name="index 4" w:semiHidden="1" w:unhideWhenUsed="1"/>
+    <w:lsdException w:name="index 5" w:semiHidden="1" w:unhideWhenUsed="1"/>
+    <w:lsdException w:name="index 6" w:semiHidden="1" w:unhideWhenUsed="1"/>
+    <w:lsdException w:name="index 7" w:semiHidden="1" w:unhideWhenUsed="1"/>
+    <w:lsdException w:name="index 8" w:semiHidden="1" w:unhideWhenUsed="1"/>
+    <w:lsdException w:name="index 9" w:semiHidden="1" w:unhideWhenUsed="1"/>
+    <w:lsdException w:name="toc 1" w:semiHidden="1" w:uiPriority="39" w:unhideWhenUsed="1"/>
+    <w:lsdException w:name="toc 2" w:semiHidden="1" w:uiPriority="39" w:unhideWhenUsed="1"/>
+    <w:lsdException w:name="toc 3" w:semiHidden="1" w:uiPriority="39" w:unhideWhenUsed="1"/>
+    <w:lsdException w:name="toc 4" w:semiHidden="1" w:uiPriority="39" w:unhideWhenUsed="1"/>
+    <w:lsdException w:name="toc 5" w:semiHidden="1" w:uiPriority="39" w:unhideWhenUsed="1"/>
+    <w:lsdException w:name="toc 6" w:semiHidden="1" w:uiPriority="39" w:unhideWhenUsed="1"/>
+    <w:lsdException w:name="toc 7" w:semiHidden="1" w:uiPriority="39" w:unhideWhenUsed="1"/>
+    <w:lsdException w:name="toc 8" w:semiHidden="1" w:uiPriority="39" w:unhideWhenUsed="1"/>
+    <w:lsdException w:name="toc 9" w:semiHidden="1" w:uiPriority="39" w:unhideWhenUsed="1"/>
+    <w:lsdException w:name="Normal Indent" w:semiHidden="1" w:unhideWhenUsed="1"/>
+    <w:lsdException w:name="footnote text" w:semiHidden="1" w:unhideWhenUsed="1"/>
+    <w:lsdException w:name="annotation text" w:semiHidden="1" w:unhideWhenUsed="1"/>
+    <w:lsdException w:name="header" w:semiHidden="1" w:unhideWhenUsed="1"/>
+    <w:lsdException w:name="footer" w:semiHidden="1" w:unhideWhenUsed="1"/>
+    <w:lsdException w:name="index heading" w:semiHidden="1" w:unhideWhenUsed="1"/>
+    <w:lsdException w:name="caption" w:semiHidden="1" w:uiPriority="35" w:unhideWhenUsed="1" w:qFormat="1"/>
+    <w:lsdException w:name="table of figures" w:semiHidden="1" w:unhideWhenUsed="1"/>
+    <w:lsdException w:name="envelope address" w:semiHidden="1" w:unhideWhenUsed="1"/>
+    <w:lsdException w:name="envelope return" w:semiHidden="1" w:unhideWhenUsed="1"/>
+    <w:lsdException w:name="footnote reference" w:semiHidden="1" w:unhideWhenUsed="1"/>
+    <w:lsdException w:name="annotation reference" w:semiHidden="1" w:unhideWhenUsed="1"/>
+    <w:lsdException w:name="line number" w:semiHidden="1" w:unhideWhenUsed="1"/>
+    <w:lsdException w:name="page number" w:semiHidden="1" w:unhideWhenUsed="1"/>
+    <w:lsdException w:name="endnote reference" w:semiHidden="1" w:unhideWhenUsed="1"/>
+    <w:lsdException w:name="endnote text" w:semiHidden="1" w:unhideWhenUsed="1"/>
+    <w:lsdException w:name="table of authorities" w:semiHidden="1" w:unhideWhenUsed="1"/>
+    <w:lsdException w:name="macro" w:semiHidden="1" w:unhideWhenUsed="1"/>
+    <w:lsdException w:name="toa heading" w:semiHidden="1" w:unhideWhenUsed="1"/>
+    <w:lsdException w:name="List" w:semiHidden="1" w:unhideWhenUsed="1"/>
+    <w:lsdException w:name="List Bullet" w:semiHidden="1" w:unhideWhenUsed="1"/>
+    <w:lsdException w:name="List Number" w:semiHidden="1" w:unhideWhenUsed="1"/>
+    <w:lsdException w:name="List 2" w:semiHidden="1" w:unhideWhenUsed="1"/>
+    <w:lsdException w:name="List 3" w:semiHidden="1" w:unhideWhenUsed="1"/>
+    <w:lsdException w:name="List 4" w:semiHidden="1" w:unhideWhenUsed="1"/>
+    <w:lsdException w:name="List 5" w:semiHidden="1" w:unhideWhenUsed="1"/>
+    <w:lsdException w:name="List Bullet 2" w:semiHidden="1" w:unhideWhenUsed="1"/>
+    <w:lsdException w:name="List Bullet 3" w:semiHidden="1" w:unhideWhenUsed="1"/>
+    <w:lsdException w:name="List Bullet 4" w:semiHidden="1" w:unhideWhenUsed="1"/>
+    <w:lsdException w:name="List Bullet 5" w:semiHidden="1" w:unhideWhenUsed="1"/>
+    <w:lsdException w:name="List Number 2" w:semiHidden="1" w:unhideWhenUsed="1"/>
+    <w:lsdException w:name="List Number 3" w:semiHidden="1" w:unhideWhenUsed="1"/>
+    <w:lsdException w:name="List Number 4" w:semiHidden="1" w:unhideWhenUsed="1"/>
+    <w:lsdException w:name="List Number 5" w:semiHidden="1" w:unhideWhenUsed="1"/>
+    <w:lsdException w:name="Title" w:uiPriority="10" w:qFormat="1"/>
+    <w:lsdException w:name="Closing" w:semiHidden="1" w:unhideWhenUsed="1"/>
+    <w:lsdException w:name="Signature" w:semiHidden="1" w:unhideWhenUsed="1"/>
+    <w:lsdException w:name="Default Paragraph Font" w:semiHidden="1" w:uiPriority="1" w:unhideWhenUsed="1"/>
+    <w:lsdException w:name="Body Text" w:semiHidden="1" w:unhideWhenUsed="1"/>
+    <w:lsdException w:name="Body Text Indent" w:semiHidden="1" w:unhideWhenUsed="1"/>
+    <w:lsdException w:name="List Continue" w:semiHidden="1" w:unhideWhenUsed="1"/>
+    <w:lsdException w:name="List Continue 2" w:semiHidden="1" w:unhideWhenUsed="1"/>
+    <w:lsdException w:name="List Continue 3" w:semiHidden="1" w:unhideWhenUsed="1"/>
+    <w:lsdException w:name="List Continue 4" w:semiHidden="1" w:unhideWhenUsed="1"/>
+    <w:lsdException w:name="List Continue 5" w:semiHidden="1" w:unhideWhenUsed="1"/>
+    <w:lsdException w:name="Message Header" w:semiHidden="1" w:unhideWhenUsed="1"/>
+    <w:lsdException w:name="Subtitle" w:uiPriority="11" w:qFormat="1"/>
+    <w:lsdException w:name="Salutation" w:semiHidden="1" w:unhideWhenUsed="1"/>
+    <w:lsdException w:name="Date" w:semiHidden="1" w:unhideWhenUsed="1"/>
+    <w:lsdException w:name="Body Text First Indent" w:semiHidden="1" w:unhideWhenUsed="1"/>
+    <w:lsdException w:name="Body Text First Indent 2" w:semiHidden="1" w:unhideWhenUsed="1"/>
+    <w:lsdException w:name="Note Heading" w:semiHidden="1" w:unhideWhenUsed="1"/>
+    <w:lsdException w:name="Body Text 2" w:semiHidden="1" w:unhideWhenUsed="1"/>
+    <w:lsdException w:name="Body Text 3" w:semiHidden="1" w:unhideWhenUsed="1"/>
+    <w:lsdException w:name="Body Text Indent 2" w:semiHidden="1" w:unhideWhenUsed="1"/>
+    <w:lsdException w:name="Body Text Indent 3" w:semiHidden="1" w:unhideWhenUsed="1"/>
+    <w:lsdException w:name="Block Text" w:semiHidden="1" w:unhideWhenUsed="1"/>
+    <w:lsdException w:name="Hyperlink" w:semiHidden="1" w:unhideWhenUsed="1"/>
+    <w:lsdException w:name="FollowedHyperlink" w:semiHidden="1" w:unhideWhenUsed="1"/>
+    <w:lsdException w:name="Strong" w:uiPriority="22" w:qFormat="1"/>
+    <w:lsdException w:name="Emphasis" w:uiPriority="20" w:qFormat="1"/>
+    <w:lsdException w:name="Document Map" w:semiHidden="1" w:unhideWhenUsed="1"/>
+    <w:lsdException w:name="Plain Text" w:semiHidden="1" w:unhideWhenUsed="1"/>
+    <w:lsdException w:name="E-mail Signature" w:semiHidden="1" w:unhideWhenUsed="1"/>
+    <w:lsdException w:name="HTML Top of Form" w:semiHidden="1" w:unhideWhenUsed="1"/>
+    <w:lsdException w:name="HTML Bottom of Form" w:semiHidden="1" w:unhideWhenUsed="1"/>
+    <w:lsdException w:name="Normal (Web)" w:semiHidden="1" w:unhideWhenUsed="1"/>
+    <w:lsdException w:name="HTML Acronym" w:semiHidden="1" w:unhideWhenUsed="1"/>
+    <w:lsdException w:name="HTML Address" w:semiHidden="1" w:unhideWhenUsed="1"/>
+    <w:lsdException w:name="HTML Cite" w:semiHidden="1" w:unhideWhenUsed="1"/>
+    <w:lsdException w:name="HTML Code" w:semiHidden="1" w:unhideWhenUsed="1"/>
+    <w:lsdException w:name="HTML Definition" w:semiHidden="1" w:unhideWhenUsed="1"/>
+    <w:lsdException w:name="HTML Keyboard" w:semiHidden="1" w:unhideWhenUsed="1"/>
+    <w:lsdException w:name="HTML Preformatted" w:semiHidden="1" w:unhideWhenUsed="1"/>
+    <w:lsdException w:name="HTML Sample" w:semiHidden="1" w:unhideWhenUsed="1"/>
+    <w:lsdException w:name="HTML Typewriter" w:semiHidden="1" w:unhideWhenUsed="1"/>
+    <w:lsdException w:name="HTML Variable" w:semiHidden="1" w:unhideWhenUsed="1"/>
+    <w:lsdException w:name="Normal Table" w:semiHidden="1" w:unhideWhenUsed="1"/>
+    <w:lsdException w:name="annotation subject" w:semiHidden="1" w:unhideWhenUsed="1"/>
+    <w:lsdException w:name="No List" w:semiHidden="1" w:unhideWhenUsed="1"/>
+    <w:lsdException w:name="Outline List 1" w:semiHidden="1" w:unhideWhenUsed="1"/>
+    <w:lsdException w:name="Outline List 2" w:semiHidden="1" w:unhideWhenUsed="1"/>
+    <w:lsdException w:name="Outline List 3" w:semiHidden="1" w:unhideWhenUsed="1"/>
+    <w:lsdException w:name="Table Simple 1" w:semiHidden="1" w:unhideWhenUsed="1"/>
+    <w:lsdException w:name="Table Simple 2" w:semiHidden="1" w:unhideWhenUsed="1"/>
+    <w:lsdException w:name="Table Simple 3" w:semiHidden="1" w:unhideWhenUsed="1"/>
+    <w:lsdException w:name="Table Classic 1" w:semiHidden="1" w:unhideWhenUsed="1"/>
+    <w:lsdException w:name="Table Classic 2" w:semiHidden="1" w:unhideWhenUsed="1"/>
+    <w:lsdException w:name="Table Classic 3" w:semiHidden="1" w:unhideWhenUsed="1"/>
+    <w:lsdException w:name="Table Classic 4" w:semiHidden="1" w:unhideWhenUsed="1"/>
+    <w:lsdException w:name="Table Colorful 1" w:semiHidden="1" w:unhideWhenUsed="1"/>
+    <w:lsdException w:name="Table Colorful 2" w:semiHidden="1" w:unhideWhenUsed="1"/>
+    <w:lsdException w:name="Table Colorful 3" w:semiHidden="1" w:unhideWhenUsed="1"/>
+    <w:lsdException w:name="Table Columns 1" w:semiHidden="1" w:unhideWhenUsed="1"/>
+    <w:lsdException w:name="Table Columns 2" w:semiHidden="1" w:unhideWhenUsed="1"/>
+    <w:lsdException w:name="Table Columns 3" w:semiHidden="1" w:unhideWhenUsed="1"/>
+    <w:lsdException w:name="Table Columns 4" w:semiHidden="1" w:unhideWhenUsed="1"/>
+    <w:lsdException w:name="Table Columns 5" w:semiHidden="1" w:unhideWhenUsed="1"/>
+    <w:lsdException w:name="Table Grid 1" w:semiHidden="1" w:unhideWhenUsed="1"/>
+    <w:lsdException w:name="Table Grid 2" w:semiHidden="1" w:unhideWhenUsed="1"/>
+    <w:lsdException w:name="Table Grid 3" w:semiHidden="1" w:unhideWhenUsed="1"/>
+    <w:lsdException w:name="Table Grid 4" w:semiHidden="1" w:unhideWhenUsed="1"/>
+    <w:lsdException w:name="Table Grid 5" w:semiHidden="1" w:unhideWhenUsed="1"/>
+    <w:lsdException w:name="Table Grid 6" w:semiHidden="1" w:unhideWhenUsed="1"/>
+    <w:lsdException w:name="Table Grid 7" w:semiHidden="1" w:unhideWhenUsed="1"/>
+    <w:lsdException w:name="Table Grid 8" w:semiHidden="1" w:unhideWhenUsed="1"/>
+    <w:lsdException w:name="Table List 1" w:semiHidden="1" w:unhideWhenUsed="1"/>
+    <w:lsdException w:name="Table List 2" w:semiHidden="1" w:unhideWhenUsed="1"/>
+    <w:lsdException w:name="Table List 3" w:semiHidden="1" w:unhideWhenUsed="1"/>
+    <w:lsdException w:name="Table List 4" w:semiHidden="1" w:unhideWhenUsed="1"/>
+    <w:lsdException w:name="Table List 5" w:semiHidden="1" w:unhideWhenUsed="1"/>
+    <w:lsdException w:name="Table List 6" w:semiHidden="1" w:unhideWhenUsed="1"/>
+    <w:lsdException w:name="Table List 7" w:semiHidden="1" w:unhideWhenUsed="1"/>
+    <w:lsdException w:name="Table List 8" w:semiHidden="1" w:unhideWhenUsed="1"/>
+    <w:lsdException w:name="Table 3D effects 1" w:semiHidden="1" w:unhideWhenUsed="1"/>
+    <w:lsdException w:name="Table 3D effects 2" w:semiHidden="1" w:unhideWhenUsed="1"/>
+    <w:lsdException w:name="Table 3D effects 3" w:semiHidden="1" w:unhideWhenUsed="1"/>
+    <w:lsdException w:name="Table Contemporary" w:semiHidden="1" w:unhideWhenUsed="1"/>
+    <w:lsdException w:name="Table Elegant" w:semiHidden="1" w:unhideWhenUsed="1"/>
+    <w:lsdException w:name="Table Professional" w:semiHidden="1" w:unhideWhenUsed="1"/>
+    <w:lsdException w:name="Table Subtle 1" w:semiHidden="1" w:unhideWhenUsed="1"/>
+    <w:lsdException w:name="Table Subtle 2" w:semiHidden="1" w:unhideWhenUsed="1"/>
+    <w:lsdException w:name="Table Web 1" w:semiHidden="1" w:unhideWhenUsed="1"/>
+    <w:lsdException w:name="Table Web 2" w:semiHidden="1" w:unhideWhenUsed="1"/>
+    <w:lsdException w:name="Table Web 3" w:semiHidden="1" w:unhideWhenUsed="1"/>
+    <w:lsdException w:name="Balloon Text" w:semiHidden="1" w:unhideWhenUsed="1"/>
+    <w:lsdException w:name="Table Grid" w:uiPriority="39"/>
+    <w:lsdException w:name="Table Theme" w:semiHidden="1" w:unhideWhenUsed="1"/>
+    <w:lsdException w:name="Placeholder Text" w:semiHidden="1"/>
+    <w:lsdException w:name="No Spacing" w:uiPriority="1" w:qFormat="1"/>
+    <w:lsdException w:name="Light Shading" w:uiPriority="60"/>
+    <w:lsdException w:name="Light List" w:uiPriority="61"/>
+    <w:lsdException w:name="Light Grid" w:uiPriority="62"/>
+    <w:lsdException w:name="Medium Shading 1" w:uiPriority="63"/>
+    <w:lsdException w:name="Medium Shading 2" w:uiPriority="64"/>
+    <w:lsdException w:name="Medium List 1" w:uiPriority="65"/>
+    <w:lsdException w:name="Medium List 2" w:uiPriority="66"/>
+    <w:lsdException w:name="Medium Grid 1" w:uiPriority="67"/>
+    <w:lsdException w:name="Medium Grid 2" w:uiPriority="68"/>
+    <w:lsdException w:name="Medium Grid 3" w:uiPriority="69"/>
+    <w:lsdException w:name="Dark List" w:uiPriority="70"/>
+    <w:lsdException w:name="Colorful Shading" w:uiPriority="71"/>
+    <w:lsdException w:name="Colorful List" w:uiPriority="72"/>
+    <w:lsdException w:name="Colorful Grid" w:uiPriority="73"/>
+    <w:lsdException w:name="Light Shading Accent 1" w:uiPriority="60"/>
+    <w:lsdException w:name="Light List Accent 1" w:uiPriority="61"/>
+    <w:lsdException w:name="Light Grid Accent 1" w:uiPriority="62"/>
+    <w:lsdException w:name="Medium Shading 1 Accent 1" w:uiPriority="63"/>
+    <w:lsdException w:name="Medium Shading 2 Accent 1" w:uiPriority="64"/>
+    <w:lsdException w:name="Medium List 1 Accent 1" w:uiPriority="65"/>
+    <w:lsdException w:name="Revision" w:semiHidden="1"/>
+    <w:lsdException w:name="List Paragraph" w:uiPriority="34" w:qFormat="1"/>
+    <w:lsdException w:name="Quote" w:uiPriority="29" w:qFormat="1"/>
+    <w:lsdException w:name="Intense Quote" w:uiPriority="30" w:qFormat="1"/>
+    <w:lsdException w:name="Medium List 2 Accent 1" w:uiPriority="66"/>
+    <w:lsdException w:name="Medium Grid 1 Accent 1" w:uiPriority="67"/>
+    <w:lsdException w:name="Medium Grid 2 Accent 1" w:uiPriority="68"/>
+    <w:lsdException w:name="Medium Grid 3 Accent 1" w:uiPriority="69"/>
+    <w:lsdException w:name="Dark List Accent 1" w:uiPriority="70"/>
+    <w:lsdException w:name="Colorful Shading Accent 1" w:uiPriority="71"/>
+    <w:lsdException w:name="Colorful List Accent 1" w:uiPriority="72"/>
+    <w:lsdException w:name="Colorful Grid Accent 1" w:uiPriority="73"/>
+    <w:lsdException w:name="Light Shading Accent 2" w:uiPriority="60"/>
+    <w:lsdException w:name="Light List Accent 2" w:uiPriority="61"/>
+    <w:lsdException w:name="Light Grid Accent 2" w:uiPriority="62"/>
+    <w:lsdException w:name="Medium Shading 1 Accent 2" w:uiPriority="63"/>
+    <w:lsdException w:name="Medium Shading 2 Accent 2" w:uiPriority="64"/>
+    <w:lsdException w:name="Medium List 1 Accent 2" w:uiPriority="65"/>
+    <w:lsdException w:name="Medium List 2 Accent 2" w:uiPriority="66"/>
+    <w:lsdException w:name="Medium Grid 1 Accent 2" w:uiPriority="67"/>
+    <w:lsdException w:name="Medium Grid 2 Accent 2" w:uiPriority="68"/>
+    <w:lsdException w:name="Medium Grid 3 Accent 2" w:uiPriority="69"/>
+    <w:lsdException w:name="Dark List Accent 2" w:uiPriority="70"/>
+    <w:lsdException w:name="Colorful Shading Accent 2" w:uiPriority="71"/>
+    <w:lsdException w:name="Colorful List Accent 2" w:uiPriority="72"/>
+    <w:lsdException w:name="Colorful Grid Accent 2" w:uiPriority="73"/>
+    <w:lsdException w:name="Light Shading Accent 3" w:uiPriority="60"/>
+    <w:lsdException w:name="Light List Accent 3" w:uiPriority="61"/>
+    <w:lsdException w:name="Light Grid Accent 3" w:uiPriority="62"/>
+    <w:lsdException w:name="Medium Shading 1 Accent 3" w:uiPriority="63"/>
+    <w:lsdException w:name="Medium Shading 2 Accent 3" w:uiPriority="64"/>
+    <w:lsdException w:name="Medium List 1 Accent 3" w:uiPriority="65"/>
+    <w:lsdException w:name="Medium List 2 Accent 3" w:uiPriority="66"/>
+    <w:lsdException w:name="Medium Grid 1 Accent 3" w:uiPriority="67"/>
+    <w:lsdException w:name="Medium Grid 2 Accent 3" w:uiPriority="68"/>
+    <w:lsdException w:name="Medium Grid 3 Accent 3" w:uiPriority="69"/>
+    <w:lsdException w:name="Dark List Accent 3" w:uiPriority="70"/>
+    <w:lsdException w:name="Colorful Shading Accent 3" w:uiPriority="71"/>
+    <w:lsdException w:name="Colorful List Accent 3" w:uiPriority="72"/>
+    <w:lsdException w:name="Colorful Grid Accent 3" w:uiPriority="73"/>
+    <w:lsdException w:name="Light Shading Accent 4" w:uiPriority="60"/>
+    <w:lsdException w:name="Light List Accent 4" w:uiPriority="61"/>
+    <w:lsdException w:name="Light Grid Accent 4" w:uiPriority="62"/>
+    <w:lsdException w:name="Medium Shading 1 Accent 4" w:uiPriority="63"/>
+    <w:lsdException w:name="Medium Shading 2 Accent 4" w:uiPriority="64"/>
+    <w:lsdException w:name="Medium List 1 Accent 4" w:uiPriority="65"/>
+    <w:lsdException w:name="Medium List 2 Accent 4" w:uiPriority="66"/>
+    <w:lsdException w:name="Medium Grid 1 Accent 4" w:uiPriority="67"/>
+    <w:lsdException w:name="Medium Grid 2 Accent 4" w:uiPriority="68"/>
+    <w:lsdException w:name="Medium Grid 3 Accent 4" w:uiPriority="69"/>
+    <w:lsdException w:name="Dark List Accent 4" w:uiPriority="70"/>
+    <w:lsdException w:name="Colorful Shading Accent 4" w:uiPriority="71"/>
+    <w:lsdException w:name="Colorful List Accent 4" w:uiPriority="72"/>
+    <w:lsdException w:name="Colorful Grid Accent 4" w:uiPriority="73"/>
+    <w:lsdException w:name="Light Shading Accent 5" w:uiPriority="60"/>
+    <w:lsdException w:name="Light List Accent 5" w:uiPriority="61"/>
+    <w:lsdException w:name="Light Grid Accent 5" w:uiPriority="62"/>
+    <w:lsdException w:name="Medium Shading 1 Accent 5" w:uiPriority="63"/>
+    <w:lsdException w:name="Medium Shading 2 Accent 5" w:uiPriority="64"/>
+    <w:lsdException w:name="Medium List 1 Accent 5" w:uiPriority="65"/>
+    <w:lsdException w:name="Medium List 2 Accent 5" w:uiPriority="66"/>
+    <w:lsdException w:name="Medium Grid 1 Accent 5" w:uiPriority="67"/>
+    <w:lsdException w:name="Medium Grid 2 Accent 5" w:uiPriority="68"/>
+    <w:lsdException w:name="Medium Grid 3 Accent 5" w:uiPriority="69"/>
+    <w:lsdException w:name="Dark List Accent 5" w:uiPriority="70"/>
+    <w:lsdException w:name="Colorful Shading Accent 5" w:uiPriority="71"/>
+    <w:lsdException w:name="Colorful List Accent 5" w:uiPriority="72"/>
+    <w:lsdException w:name="Colorful Grid Accent 5" w:uiPriority="73"/>
+    <w:lsdException w:name="Light Shading Accent 6" w:uiPriority="60"/>
+    <w:lsdException w:name="Light List Accent 6" w:uiPriority="61"/>
+    <w:lsdException w:name="Light Grid Accent 6" w:uiPriority="62"/>
+    <w:lsdException w:name="Medium Shading 1 Accent 6" w:uiPriority="63"/>
+    <w:lsdException w:name="Medium Shading 2 Accent 6" w:uiPriority="64"/>
+    <w:lsdException w:name="Medium List 1 Accent 6" w:uiPriority="65"/>
+    <w:lsdException w:name="Medium List 2 Accent 6" w:uiPriority="66"/>
+    <w:lsdException w:name="Medium Grid 1 Accent 6" w:uiPriority="67"/>
+    <w:lsdException w:name="Medium Grid 2 Accent 6" w:uiPriority="68"/>
+    <w:lsdException w:name="Medium Grid 3 Accent 6" w:uiPriority="69"/>
+    <w:lsdException w:name="Dark List Accent 6" w:uiPriority="70"/>
+    <w:lsdException w:name="Colorful Shading Accent 6" w:uiPriority="71"/>
+    <w:lsdException w:name="Colorful List Accent 6" w:uiPriority="72"/>
+    <w:lsdException w:name="Colorful Grid Accent 6" w:uiPriority="73"/>
+    <w:lsdException w:name="Subtle Emphasis" w:uiPriority="19" w:qFormat="1"/>
+    <w:lsdException w:name="Intense Emphasis" w:uiPriority="21" w:qFormat="1"/>
+    <w:lsdException w:name="Subtle Reference" w:uiPriority="31" w:qFormat="1"/>
+    <w:lsdException w:name="Intense Reference" w:uiPriority="32" w:qFormat="1"/>
+    <w:lsdException w:name="Book Title" w:uiPriority="33" w:qFormat="1"/>
+    <w:lsdException w:name="Bibliography" w:semiHidden="1" w:uiPriority="37" w:unhideWhenUsed="1"/>
+    <w:lsdException w:name="TOC Heading" w:semiHidden="1" w:uiPriority="39" w:unhideWhenUsed="1" w:qFormat="1"/>
+    <w:lsdException w:name="Plain Table 1" w:uiPriority="41"/>
+    <w:lsdException w:name="Plain Table 2" w:uiPriority="42"/>
+    <w:lsdException w:name="Plain Table 3" w:uiPriority="43"/>
+    <w:lsdException w:name="Plain Table 4" w:uiPriority="44"/>
+    <w:lsdException w:name="Plain Table 5" w:uiPriority="45"/>
+    <w:lsdException w:name="Grid Table Light" w:uiPriority="40"/>
+    <w:lsdException w:name="Grid Table 1 Light" w:uiPriority="46"/>
+    <w:lsdException w:name="Grid Table 2" w:uiPriority="47"/>
+    <w:lsdException w:name="Grid Table 3" w:uiPriority="48"/>
+    <w:lsdException w:name="Grid Table 4" w:uiPriority="49"/>
+    <w:lsdException w:name="Grid Table 5 Dark" w:uiPriority="50"/>
+    <w:lsdException w:name="Grid Table 6 Colorful" w:uiPriority="51"/>
+    <w:lsdException w:name="Grid Table 7 Colorful" w:uiPriority="52"/>
+    <w:lsdException w:name="Grid Table 1 Light Accent 1" w:uiPriority="46"/>
+    <w:lsdException w:name="Grid Table 2 Accent 1" w:uiPriority="47"/>
+    <w:lsdException w:name="Grid Table 3 Accent 1" w:uiPriority="48"/>
+    <w:lsdException w:name="Grid Table 4 Accent 1" w:uiPriority="49"/>
+    <w:lsdException w:name="Grid Table 5 Dark Accent 1" w:uiPriority="50"/>
+    <w:lsdException w:name="Grid Table 6 Colorful Accent 1" w:uiPriority="51"/>
+    <w:lsdException w:name="Grid Table 7 Colorful Accent 1" w:uiPriority="52"/>
+    <w:lsdException w:name="Grid Table 1 Light Accent 2" w:uiPriority="46"/>
+    <w:lsdException w:name="Grid Table 2 Accent 2" w:uiPriority="47"/>
+    <w:lsdException w:name="Grid Table 3 Accent 2" w:uiPriority="48"/>
+    <w:lsdException w:name="Grid Table 4 Accent 2" w:uiPriority="49"/>
+    <w:lsdException w:name="Grid Table 5 Dark Accent 2" w:uiPriority="50"/>
+    <w:lsdException w:name="Grid Table 6 Colorful Accent 2" w:uiPriority="51"/>
+    <w:lsdException w:name="Grid Table 7 Colorful Accent 2" w:uiPriority="52"/>
+    <w:lsdException w:name="Grid Table 1 Light Accent 3" w:uiPriority="46"/>
+    <w:lsdException w:name="Grid Table 2 Accent 3" w:uiPriority="47"/>
+    <w:lsdException w:name="Grid Table 3 Accent 3" w:uiPriority="48"/>
+    <w:lsdException w:name="Grid Table 4 Accent 3" w:uiPriority="49"/>
+    <w:lsdException w:name="Grid Table 5 Dark Accent 3" w:uiPriority="50"/>
+    <w:lsdException w:name="Grid Table 6 Colorful Accent 3" w:uiPriority="51"/>
+    <w:lsdException w:name="Grid Table 7 Colorful Accent 3" w:uiPriority="52"/>
+    <w:lsdException w:name="Grid Table 1 Light Accent 4" w:uiPriority="46"/>
+    <w:lsdException w:name="Grid Table 2 Accent 4" w:uiPriority="47"/>
+    <w:lsdException w:name="Grid Table 3 Accent 4" w:uiPriority="48"/>
+    <w:lsdException w:name="Grid Table 4 Accent 4" w:uiPriority="49"/>
+    <w:lsdException w:name="Grid Table 5 Dark Accent 4" w:uiPriority="50"/>
+    <w:lsdException w:name="Grid Table 6 Colorful Accent 4" w:uiPriority="51"/>
+    <w:lsdException w:name="Grid Table 7 Colorful Accent 4" w:uiPriority="52"/>
+    <w:lsdException w:name="Grid Table 1 Light Accent 5" w:uiPriority="46"/>
+    <w:lsdException w:name="Grid Table 2 Accent 5" w:uiPriority="47"/>
+    <w:lsdException w:name="Grid Table 3 Accent 5" w:uiPriority="48"/>
+    <w:lsdException w:name="Grid Table 4 Accent 5" w:uiPriority="49"/>
+    <w:lsdException w:name="Grid Table 5 Dark Accent 5" w:uiPriority="50"/>
+    <w:lsdException w:name="Grid Table 6 Colorful Accent 5" w:uiPriority="51"/>
+    <w:lsdException w:name="Grid Table 7 Colorful Accent 5" w:uiPriority="52"/>
+    <w:lsdException w:name="Grid Table 1 Light Accent 6" w:uiPriority="46"/>
+    <w:lsdException w:name="Grid Table 2 Accent 6" w:uiPriority="47"/>
+    <w:lsdException w:name="Grid Table 3 Accent 6" w:uiPriority="48"/>
+    <w:lsdException w:name="Grid Table 4 Accent 6" w:uiPriority="49"/>
+    <w:lsdException w:name="Grid Table 5 Dark Accent 6" w:uiPriority="50"/>
+    <w:lsdException w:name="Grid Table 6 Colorful Accent 6" w:uiPriority="51"/>
+    <w:lsdException w:name="Grid Table 7 Colorful Accent 6" w:uiPriority="52"/>
+    <w:lsdException w:name="List Table 1 Light" w:uiPriority="46"/>
+    <w:lsdException w:name="List Table 2" w:uiPriority="47"/>
+    <w:lsdException w:name="List Table 3" w:uiPriority="48"/>
+    <w:lsdException w:name="List Table 4" w:uiPriority="49"/>
+    <w:lsdException w:name="List Table 5 Dark" w:uiPriority="50"/>
+    <w:lsdException w:name="List Table 6 Colorful" w:uiPriority="51"/>
+    <w:lsdException w:name="List Table 7 Colorful" w:uiPriority="52"/>
+    <w:lsdException w:name="List Table 1 Light Accent 1" w:uiPriority="46"/>
+    <w:lsdException w:name="List Table 2 Accent 1" w:uiPriority="47"/>
+    <w:lsdException w:name="List Table 3 Accent 1" w:uiPriority="48"/>
+    <w:lsdException w:name="List Table 4 Accent 1" w:uiPriority="49"/>
+    <w:lsdException w:name="List Table 5 Dark Accent 1" w:uiPriority="50"/>
+    <w:lsdException w:name="List Table 6 Colorful Accent 1" w:uiPriority="51"/>
+    <w:lsdException w:name="List Table 7 Colorful Accent 1" w:uiPriority="52"/>
+    <w:lsdException w:name="List Table 1 Light Accent 2" w:uiPriority="46"/>
+    <w:lsdException w:name="List Table 2 Accent 2" w:uiPriority="47"/>
+    <w:lsdException w:name="List Table 3 Accent 2" w:uiPriority="48"/>
+    <w:lsdException w:name="List Table 4 Accent 2" w:uiPriority="49"/>
+    <w:lsdException w:name="List Table 5 Dark Accent 2" w:uiPriority="50"/>
+    <w:lsdException w:name="List Table 6 Colorful Accent 2" w:uiPriority="51"/>
+    <w:lsdException w:name="List Table 7 Colorful Accent 2" w:uiPriority="52"/>
+    <w:lsdException w:name="List Table 1 Light Accent 3" w:uiPriority="46"/>
+    <w:lsdException w:name="List Table 2 Accent 3" w:uiPriority="47"/>
+    <w:lsdException w:name="List Table 3 Accent 3" w:uiPriority="48"/>
+    <w:lsdException w:name="List Table 4 Accent 3" w:uiPriority="49"/>
+    <w:lsdException w:name="List Table 5 Dark Accent 3" w:uiPriority="50"/>
+    <w:lsdException w:name="List Table 6 Colorful Accent 3" w:uiPriority="51"/>
+    <w:lsdException w:name="List Table 7 Colorful Accent 3" w:uiPriority="52"/>
+    <w:lsdException w:name="List Table 1 Light Accent 4" w:uiPriority="46"/>
+    <w:lsdException w:name="List Table 2 Accent 4" w:uiPriority="47"/>
+    <w:lsdException w:name="List Table 3 Accent 4" w:uiPriority="48"/>
+    <w:lsdException w:name="List Table 4 Accent 4" w:uiPriority="49"/>
+    <w:lsdException w:name="List Table 5 Dark Accent 4" w:uiPriority="50"/>
+    <w:lsdException w:name="List Table 6 Colorful Accent 4" w:uiPriority="51"/>
+    <w:lsdException w:name="List Table 7 Colorful Accent 4" w:uiPriority="52"/>
+    <w:lsdException w:name="List Table 1 Light Accent 5" w:uiPriority="46"/>
+    <w:lsdException w:name="List Table 2 Accent 5" w:uiPriority="47"/>
+    <w:lsdException w:name="List Table 3 Accent 5" w:uiPriority="48"/>
+    <w:lsdException w:name="List Table 4 Accent 5" w:uiPriority="49"/>
+    <w:lsdException w:name="List Table 5 Dark Accent 5" w:uiPriority="50"/>
+    <w:lsdException w:name="List Table 6 Colorful Accent 5" w:uiPriority="51"/>
+    <w:lsdException w:name="List Table 7 Colorful Accent 5" w:uiPriority="52"/>
+    <w:lsdException w:name="List Table 1 Light Accent 6" w:uiPriority="46"/>
+    <w:lsdException w:name="List Table 2 Accent 6" w:uiPriority="47"/>
+    <w:lsdException w:name="List Table 3 Accent 6" w:uiPriority="48"/>
+    <w:lsdException w:name="List Table 4 Accent 6" w:uiPriority="49"/>
+    <w:lsdException w:name="List Table 5 Dark Accent 6" w:uiPriority="50"/>
+    <w:lsdException w:name="List Table 6 Colorful Accent 6" w:uiPriority="51"/>
+    <w:lsdException w:name="List Table 7 Colorful Accent 6" w:uiPriority="52"/>
+    <w:lsdException w:name="Mention" w:semiHidden="1" w:unhideWhenUsed="1"/>
+    <w:lsdException w:name="Smart Hyperlink" w:semiHidden="1" w:unhideWhenUsed="1"/>
+    <w:lsdException w:name="Hashtag" w:semiHidden="1" w:unhideWhenUsed="1"/>
+    <w:lsdException w:name="Unresolved Mention" w:semiHidden="1" w:unhideWhenUsed="1"/>
+  </w:latentStyles>
+  <w:style w:type="paragraph" w:default="1" w:styleId="Normal">
+    <w:name w:val="Normal"/>
+    <w:qFormat/>
+  </w:style>
+  <w:style w:type="character" w:default="1" w:styleId="DefaultParagraphFont">
+    <w:name w:val="Default Paragraph Font"/>
+    <w:uiPriority w:val="1"/>
+    <w:semiHidden/>
+    <w:unhideWhenUsed/>
+  </w:style>
+  <w:style w:type="table" w:default="1" w:styleId="TableNormal">
+    <w:name w:val="Normal Table"/>
+    <w:uiPriority w:val="99"/>
+    <w:semiHidden/>
+    <w:unhideWhenUsed/>
+    <w:tblPr>
+      <w:tblInd w:w="0" w:type="dxa"/>
+      <w:tblCellMar>
+        <w:top w:w="0" w:type="dxa"/>
+        <w:left w:w="108" w:type="dxa"/>
+        <w:bottom w:w="0" w:type="dxa"/>
+        <w:right w:w="108" w:type="dxa"/>
+      </w:tblCellMar>
+    </w:tblPr>
+  </w:style>
+  <w:style w:type="numbering" w:default="1" w:styleId="NoList">
+    <w:name w:val="No List"/>
+    <w:uiPriority w:val="99"/>
+    <w:semiHidden/>
+    <w:unhideWhenUsed/>
+  </w:style>
+  <w:style w:type="paragraph" w:customStyle="1" w:styleId="EFD94280FD9848FA92FA07C7F7E390F0">
+    <w:name w:val="EFD94280FD9848FA92FA07C7F7E390F0"/>
+    <w:rsid w:val="00177124"/>
+  </w:style>
+</w:styles>
+</file>
+
+<file path=word/glossary/webSettings.xml><?xml version="1.0" encoding="utf-8"?>
+<w:webSettings xmlns:mc="http://schemas.openxmlformats.org/markup-compatibility/2006" xmlns:r="http://schemas.openxmlformats.org/officeDocument/2006/relationships" xmlns:w="http://schemas.openxmlformats.org/wordprocessingml/2006/main" xmlns:w14="http://schemas.microsoft.com/office/word/2010/wordml" xmlns:w15="http://schemas.microsoft.com/office/word/2012/wordml" xmlns:w16cid="http://schemas.microsoft.com/office/word/2016/wordml/cid" xmlns:w16se="http://schemas.microsoft.com/office/word/2015/wordml/symex" mc:Ignorable="w14 w15 w16se w16cid">
+  <w:optimizeForBrowser/>
+  <w:allowPNG/>
+</w:webSettings>
+</file>
+
 <file path=word/theme/theme1.xml><?xml version="1.0" encoding="utf-8"?>
 <a:theme xmlns:a="http://schemas.openxmlformats.org/drawingml/2006/main" name="Office Theme">
   <a:themeElements>

</xml_diff>